<commit_message>
Se actualizó el encabezado y la sección sobre mi con nueva información.
</commit_message>
<xml_diff>
--- a/assets/documentos/Curriculum.docx
+++ b/assets/documentos/Curriculum.docx
@@ -1413,7 +1413,7 @@
         <mc:AlternateContent>
           <mc:Choice Requires="wps">
             <w:drawing>
-              <wp:anchor distT="0" distB="0" distL="114300" distR="114300" simplePos="0" relativeHeight="251621888" behindDoc="0" locked="0" layoutInCell="1" allowOverlap="1" wp14:anchorId="64B91785" wp14:editId="619DBB5F">
+              <wp:anchor distT="0" distB="0" distL="114300" distR="114300" simplePos="0" relativeHeight="251621888" behindDoc="0" locked="0" layoutInCell="1" allowOverlap="1" wp14:anchorId="64B91785" wp14:editId="4C62645F">
                 <wp:simplePos x="0" y="0"/>
                 <wp:positionH relativeFrom="column">
                   <wp:posOffset>3079630</wp:posOffset>
@@ -1584,7 +1584,11 @@
           </mc:Choice>
           <mc:Fallback>
             <w:pict>
-              <v:shape w14:anchorId="64B91785" id="Cuadro de texto 13" o:spid="_x0000_s1034" type="#_x0000_t202" style="position:absolute;margin-left:242.5pt;margin-top:86.75pt;width:334.8pt;height:25.8pt;z-index:251621888;visibility:visible;mso-wrap-style:square;mso-height-percent:0;mso-wrap-distance-left:9pt;mso-wrap-distance-top:0;mso-wrap-distance-right:9pt;mso-wrap-distance-bottom:0;mso-position-horizontal:absolute;mso-position-horizontal-relative:text;mso-position-vertical:absolute;mso-position-vertical-relative:text;mso-height-percent:0;mso-height-relative:margin;v-text-anchor:top" o:gfxdata="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" filled="f" stroked="f" strokeweight=".5pt">
+              <v:shapetype w14:anchorId="64B91785" id="_x0000_t202" coordsize="21600,21600" o:spt="202" path="m,l,21600r21600,l21600,xe">
+                <v:stroke joinstyle="miter"/>
+                <v:path gradientshapeok="t" o:connecttype="rect"/>
+              </v:shapetype>
+              <v:shape id="Cuadro de texto 13" o:spid="_x0000_s1034" type="#_x0000_t202" style="position:absolute;margin-left:242.5pt;margin-top:86.75pt;width:334.8pt;height:25.8pt;z-index:251621888;visibility:visible;mso-wrap-style:square;mso-height-percent:0;mso-wrap-distance-left:9pt;mso-wrap-distance-top:0;mso-wrap-distance-right:9pt;mso-wrap-distance-bottom:0;mso-position-horizontal:absolute;mso-position-horizontal-relative:text;mso-position-vertical:absolute;mso-position-vertical-relative:text;mso-height-percent:0;mso-height-relative:margin;v-text-anchor:top" o:gfxdata="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" filled="f" stroked="f" strokeweight=".5pt">
                 <v:textbox>
                   <w:txbxContent>
                     <w:p>
@@ -3241,153 +3245,8 @@
           <w:color w:val="87827B"/>
           <w:lang w:val="es-PY" w:eastAsia="es-PY"/>
         </w:rPr>
-        <mc:AlternateContent>
-          <mc:Choice Requires="wps">
-            <w:drawing>
-              <wp:anchor distT="0" distB="0" distL="114300" distR="114300" simplePos="0" relativeHeight="251808768" behindDoc="0" locked="0" layoutInCell="1" allowOverlap="1" wp14:anchorId="2C9474B8" wp14:editId="344A6617">
-                <wp:simplePos x="0" y="0"/>
-                <wp:positionH relativeFrom="column">
-                  <wp:posOffset>551815</wp:posOffset>
-                </wp:positionH>
-                <wp:positionV relativeFrom="paragraph">
-                  <wp:posOffset>4728210</wp:posOffset>
-                </wp:positionV>
-                <wp:extent cx="1855470" cy="482600"/>
-                <wp:effectExtent l="0" t="0" r="0" b="0"/>
-                <wp:wrapNone/>
-                <wp:docPr id="269" name="Cuadro de texto 269"/>
-                <wp:cNvGraphicFramePr/>
-                <a:graphic xmlns:a="http://schemas.openxmlformats.org/drawingml/2006/main">
-                  <a:graphicData uri="http://schemas.microsoft.com/office/word/2010/wordprocessingShape">
-                    <wps:wsp>
-                      <wps:cNvSpPr txBox="1"/>
-                      <wps:spPr>
-                        <a:xfrm>
-                          <a:off x="0" y="0"/>
-                          <a:ext cx="1855470" cy="482600"/>
-                        </a:xfrm>
-                        <a:prstGeom prst="rect">
-                          <a:avLst/>
-                        </a:prstGeom>
-                        <a:noFill/>
-                        <a:ln w="6350">
-                          <a:noFill/>
-                        </a:ln>
-                        <a:effectLst/>
-                      </wps:spPr>
-                      <wps:style>
-                        <a:lnRef idx="0">
-                          <a:schemeClr val="accent1"/>
-                        </a:lnRef>
-                        <a:fillRef idx="0">
-                          <a:schemeClr val="accent1"/>
-                        </a:fillRef>
-                        <a:effectRef idx="0">
-                          <a:schemeClr val="accent1"/>
-                        </a:effectRef>
-                        <a:fontRef idx="minor">
-                          <a:schemeClr val="dk1"/>
-                        </a:fontRef>
-                      </wps:style>
-                      <wps:txbx>
-                        <w:txbxContent>
-                          <w:p>
-                            <w:pPr>
-                              <w:spacing w:after="0" w:line="240" w:lineRule="auto"/>
-                              <w:jc w:val="both"/>
-                              <w:rPr>
-                                <w:rFonts w:ascii="Fira Sans OT" w:hAnsi="Fira Sans OT"/>
-                                <w:color w:val="FFFFFF" w:themeColor="background1"/>
-                                <w:sz w:val="24"/>
-                                <w:szCs w:val="24"/>
-                              </w:rPr>
-                            </w:pPr>
-                            <w:r>
-                              <w:rPr>
-                                <w:rFonts w:ascii="Fira Sans OT" w:hAnsi="Fira Sans OT"/>
-                                <w:color w:val="FFFFFF" w:themeColor="background1"/>
-                                <w:sz w:val="26"/>
-                                <w:szCs w:val="28"/>
-                              </w:rPr>
-                              <w:t>alanfabrizioalcarazsilva@gmail.com</w:t>
-                            </w:r>
-                            <w:r>
-                              <w:rPr>
-                                <w:rFonts w:ascii="Fira Sans OT" w:hAnsi="Fira Sans OT"/>
-                                <w:color w:val="FFFFFF" w:themeColor="background1"/>
-                                <w:sz w:val="24"/>
-                                <w:szCs w:val="24"/>
-                              </w:rPr>
-                              <w:t>.</w:t>
-                            </w:r>
-                          </w:p>
-                        </w:txbxContent>
-                      </wps:txbx>
-                      <wps:bodyPr rot="0" spcFirstLastPara="0" vertOverflow="overflow" horzOverflow="overflow" vert="horz" wrap="square" lIns="91440" tIns="45720" rIns="91440" bIns="45720" numCol="1" spcCol="0" rtlCol="0" fromWordArt="0" anchor="t" anchorCtr="0" forceAA="0" compatLnSpc="1">
-                        <a:prstTxWarp prst="textNoShape">
-                          <a:avLst/>
-                        </a:prstTxWarp>
-                        <a:noAutofit/>
-                      </wps:bodyPr>
-                    </wps:wsp>
-                  </a:graphicData>
-                </a:graphic>
-                <wp14:sizeRelV relativeFrom="margin">
-                  <wp14:pctHeight>0</wp14:pctHeight>
-                </wp14:sizeRelV>
-              </wp:anchor>
-            </w:drawing>
-          </mc:Choice>
-          <mc:Fallback xmlns:cx1="http://schemas.microsoft.com/office/drawing/2015/9/8/chartex" xmlns:cx2="http://schemas.microsoft.com/office/drawing/2015/10/21/chartex" xmlns:cx3="http://schemas.microsoft.com/office/drawing/2016/5/9/chartex" xmlns:cx4="http://schemas.microsoft.com/office/drawing/2016/5/10/chartex" xmlns:cx5="http://schemas.microsoft.com/office/drawing/2016/5/11/chartex" xmlns:cx6="http://schemas.microsoft.com/office/drawing/2016/5/12/chartex" xmlns:cx7="http://schemas.microsoft.com/office/drawing/2016/5/13/chartex" xmlns:cx8="http://schemas.microsoft.com/office/drawing/2016/5/14/chartex" xmlns:aink="http://schemas.microsoft.com/office/drawing/2016/ink" xmlns:am3d="http://schemas.microsoft.com/office/drawing/2017/model3d" xmlns:w16cex="http://schemas.microsoft.com/office/word/2018/wordml/cex" xmlns:w16cid="http://schemas.microsoft.com/office/word/2016/wordml/cid" xmlns:w16="http://schemas.microsoft.com/office/word/2018/wordml" xmlns:w16sdtdh="http://schemas.microsoft.com/office/word/2020/wordml/sdtdatahash">
-            <w:pict>
-              <v:shape w14:anchorId="2C9474B8" id="Cuadro de texto 269" o:spid="_x0000_s1043" type="#_x0000_t202" style="position:absolute;margin-left:43.45pt;margin-top:372.3pt;width:146.1pt;height:38pt;z-index:251808768;visibility:visible;mso-wrap-style:square;mso-height-percent:0;mso-wrap-distance-left:9pt;mso-wrap-distance-top:0;mso-wrap-distance-right:9pt;mso-wrap-distance-bottom:0;mso-position-horizontal:absolute;mso-position-horizontal-relative:text;mso-position-vertical:absolute;mso-position-vertical-relative:text;mso-height-percent:0;mso-height-relative:margin;v-text-anchor:top" o:gfxdata="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" filled="f" stroked="f" strokeweight=".5pt">
-                <v:textbox>
-                  <w:txbxContent>
-                    <w:p>
-                      <w:pPr>
-                        <w:spacing w:after="0" w:line="240" w:lineRule="auto"/>
-                        <w:jc w:val="both"/>
-                        <w:rPr>
-                          <w:rFonts w:ascii="Fira Sans OT" w:hAnsi="Fira Sans OT"/>
-                          <w:color w:val="FFFFFF" w:themeColor="background1"/>
-                          <w:sz w:val="24"/>
-                          <w:szCs w:val="24"/>
-                        </w:rPr>
-                      </w:pPr>
-                      <w:r>
-                        <w:rPr>
-                          <w:rFonts w:ascii="Fira Sans OT" w:hAnsi="Fira Sans OT"/>
-                          <w:color w:val="FFFFFF" w:themeColor="background1"/>
-                          <w:sz w:val="26"/>
-                          <w:szCs w:val="28"/>
-                        </w:rPr>
-                        <w:t>alanfabrizioalcarazsilva@gmail.com</w:t>
-                      </w:r>
-                      <w:r>
-                        <w:rPr>
-                          <w:rFonts w:ascii="Fira Sans OT" w:hAnsi="Fira Sans OT"/>
-                          <w:color w:val="FFFFFF" w:themeColor="background1"/>
-                          <w:sz w:val="24"/>
-                          <w:szCs w:val="24"/>
-                        </w:rPr>
-                        <w:t>.</w:t>
-                      </w:r>
-                    </w:p>
-                  </w:txbxContent>
-                </v:textbox>
-              </v:shape>
-            </w:pict>
-          </mc:Fallback>
-        </mc:AlternateContent>
-      </w:r>
-      <w:r>
-        <w:rPr>
-          <w:noProof/>
-          <w:color w:val="87827B"/>
-          <w:lang w:val="es-PY" w:eastAsia="es-PY"/>
-        </w:rPr>
         <w:drawing>
-          <wp:anchor distT="0" distB="0" distL="114300" distR="114300" simplePos="0" relativeHeight="251815936" behindDoc="0" locked="0" layoutInCell="1" allowOverlap="1" wp14:anchorId="49D8FA93" wp14:editId="253B50D5">
+          <wp:anchor distT="0" distB="0" distL="114300" distR="114300" simplePos="0" relativeHeight="251815936" behindDoc="0" locked="0" layoutInCell="1" allowOverlap="1" wp14:anchorId="49D8FA93" wp14:editId="00D13A2C">
             <wp:simplePos x="0" y="0"/>
             <wp:positionH relativeFrom="column">
               <wp:posOffset>236220</wp:posOffset>
@@ -3812,137 +3671,7 @@
         <mc:AlternateContent>
           <mc:Choice Requires="wps">
             <w:drawing>
-              <wp:anchor distT="0" distB="0" distL="114300" distR="114300" simplePos="0" relativeHeight="251709952" behindDoc="0" locked="0" layoutInCell="1" allowOverlap="1" wp14:anchorId="177D5FCE" wp14:editId="306F0A6B">
-                <wp:simplePos x="0" y="0"/>
-                <wp:positionH relativeFrom="column">
-                  <wp:posOffset>557530</wp:posOffset>
-                </wp:positionH>
-                <wp:positionV relativeFrom="paragraph">
-                  <wp:posOffset>5378577</wp:posOffset>
-                </wp:positionV>
-                <wp:extent cx="1888490" cy="662940"/>
-                <wp:effectExtent l="0" t="0" r="0" b="0"/>
-                <wp:wrapNone/>
-                <wp:docPr id="270" name="Cuadro de texto 270"/>
-                <wp:cNvGraphicFramePr/>
-                <a:graphic xmlns:a="http://schemas.openxmlformats.org/drawingml/2006/main">
-                  <a:graphicData uri="http://schemas.microsoft.com/office/word/2010/wordprocessingShape">
-                    <wps:wsp>
-                      <wps:cNvSpPr txBox="1"/>
-                      <wps:spPr>
-                        <a:xfrm>
-                          <a:off x="0" y="0"/>
-                          <a:ext cx="1888490" cy="662940"/>
-                        </a:xfrm>
-                        <a:prstGeom prst="rect">
-                          <a:avLst/>
-                        </a:prstGeom>
-                        <a:noFill/>
-                        <a:ln w="6350">
-                          <a:noFill/>
-                        </a:ln>
-                        <a:effectLst/>
-                      </wps:spPr>
-                      <wps:style>
-                        <a:lnRef idx="0">
-                          <a:schemeClr val="accent1"/>
-                        </a:lnRef>
-                        <a:fillRef idx="0">
-                          <a:schemeClr val="accent1"/>
-                        </a:fillRef>
-                        <a:effectRef idx="0">
-                          <a:schemeClr val="accent1"/>
-                        </a:effectRef>
-                        <a:fontRef idx="minor">
-                          <a:schemeClr val="dk1"/>
-                        </a:fontRef>
-                      </wps:style>
-                      <wps:txbx>
-                        <w:txbxContent>
-                          <w:p>
-                            <w:pPr>
-                              <w:spacing w:after="0" w:line="240" w:lineRule="auto"/>
-                              <w:jc w:val="both"/>
-                              <w:rPr>
-                                <w:rFonts w:ascii="Fira Sans OT" w:hAnsi="Fira Sans OT"/>
-                                <w:color w:val="FFFFFF" w:themeColor="background1"/>
-                                <w:sz w:val="26"/>
-                                <w:szCs w:val="28"/>
-                              </w:rPr>
-                            </w:pPr>
-                            <w:r>
-                              <w:rPr>
-                                <w:rFonts w:ascii="Fira Sans OT" w:hAnsi="Fira Sans OT"/>
-                                <w:color w:val="FFFFFF" w:themeColor="background1"/>
-                                <w:sz w:val="26"/>
-                                <w:szCs w:val="28"/>
-                              </w:rPr>
-                              <w:t>Manuel Ortiz Guerrero c/ Teodoro S Mongelos</w:t>
-                            </w:r>
-                          </w:p>
-                        </w:txbxContent>
-                      </wps:txbx>
-                      <wps:bodyPr rot="0" spcFirstLastPara="0" vertOverflow="overflow" horzOverflow="overflow" vert="horz" wrap="square" lIns="91440" tIns="45720" rIns="91440" bIns="45720" numCol="1" spcCol="0" rtlCol="0" fromWordArt="0" anchor="t" anchorCtr="0" forceAA="0" compatLnSpc="1">
-                        <a:prstTxWarp prst="textNoShape">
-                          <a:avLst/>
-                        </a:prstTxWarp>
-                        <a:noAutofit/>
-                      </wps:bodyPr>
-                    </wps:wsp>
-                  </a:graphicData>
-                </a:graphic>
-                <wp14:sizeRelH relativeFrom="margin">
-                  <wp14:pctWidth>0</wp14:pctWidth>
-                </wp14:sizeRelH>
-                <wp14:sizeRelV relativeFrom="margin">
-                  <wp14:pctHeight>0</wp14:pctHeight>
-                </wp14:sizeRelV>
-              </wp:anchor>
-            </w:drawing>
-          </mc:Choice>
-          <mc:Fallback xmlns:cx1="http://schemas.microsoft.com/office/drawing/2015/9/8/chartex" xmlns:cx2="http://schemas.microsoft.com/office/drawing/2015/10/21/chartex" xmlns:cx3="http://schemas.microsoft.com/office/drawing/2016/5/9/chartex" xmlns:cx4="http://schemas.microsoft.com/office/drawing/2016/5/10/chartex" xmlns:cx5="http://schemas.microsoft.com/office/drawing/2016/5/11/chartex" xmlns:cx6="http://schemas.microsoft.com/office/drawing/2016/5/12/chartex" xmlns:cx7="http://schemas.microsoft.com/office/drawing/2016/5/13/chartex" xmlns:cx8="http://schemas.microsoft.com/office/drawing/2016/5/14/chartex" xmlns:aink="http://schemas.microsoft.com/office/drawing/2016/ink" xmlns:am3d="http://schemas.microsoft.com/office/drawing/2017/model3d" xmlns:w16cex="http://schemas.microsoft.com/office/word/2018/wordml/cex" xmlns:w16cid="http://schemas.microsoft.com/office/word/2016/wordml/cid" xmlns:w16="http://schemas.microsoft.com/office/word/2018/wordml" xmlns:w16sdtdh="http://schemas.microsoft.com/office/word/2020/wordml/sdtdatahash">
-            <w:pict>
-              <v:shape w14:anchorId="177D5FCE" id="Cuadro de texto 270" o:spid="_x0000_s1045" type="#_x0000_t202" style="position:absolute;margin-left:43.9pt;margin-top:423.5pt;width:148.7pt;height:52.2pt;z-index:251709952;visibility:visible;mso-wrap-style:square;mso-width-percent:0;mso-height-percent:0;mso-wrap-distance-left:9pt;mso-wrap-distance-top:0;mso-wrap-distance-right:9pt;mso-wrap-distance-bottom:0;mso-position-horizontal:absolute;mso-position-horizontal-relative:text;mso-position-vertical:absolute;mso-position-vertical-relative:text;mso-width-percent:0;mso-height-percent:0;mso-width-relative:margin;mso-height-relative:margin;v-text-anchor:top" o:gfxdata="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" filled="f" stroked="f" strokeweight=".5pt">
-                <v:textbox>
-                  <w:txbxContent>
-                    <w:p>
-                      <w:pPr>
-                        <w:spacing w:after="0" w:line="240" w:lineRule="auto"/>
-                        <w:jc w:val="both"/>
-                        <w:rPr>
-                          <w:rFonts w:ascii="Fira Sans OT" w:hAnsi="Fira Sans OT"/>
-                          <w:color w:val="FFFFFF" w:themeColor="background1"/>
-                          <w:sz w:val="26"/>
-                          <w:szCs w:val="28"/>
-                        </w:rPr>
-                      </w:pPr>
-                      <w:r>
-                        <w:rPr>
-                          <w:rFonts w:ascii="Fira Sans OT" w:hAnsi="Fira Sans OT"/>
-                          <w:color w:val="FFFFFF" w:themeColor="background1"/>
-                          <w:sz w:val="26"/>
-                          <w:szCs w:val="28"/>
-                        </w:rPr>
-                        <w:t>Manuel Ortiz Guerrero c/ Teodoro S Mongelos</w:t>
-                      </w:r>
-                    </w:p>
-                  </w:txbxContent>
-                </v:textbox>
-              </v:shape>
-            </w:pict>
-          </mc:Fallback>
-        </mc:AlternateContent>
-      </w:r>
-      <w:r>
-        <w:rPr>
-          <w:noProof/>
-          <w:color w:val="87827B"/>
-          <w:lang w:val="es-PY" w:eastAsia="es-PY"/>
-        </w:rPr>
-        <mc:AlternateContent>
-          <mc:Choice Requires="wps">
-            <w:drawing>
-              <wp:anchor distT="0" distB="0" distL="114300" distR="114300" simplePos="0" relativeHeight="251697664" behindDoc="0" locked="0" layoutInCell="1" allowOverlap="1" wp14:anchorId="0F8774FC" wp14:editId="2EEF7593">
+              <wp:anchor distT="0" distB="0" distL="114300" distR="114300" simplePos="0" relativeHeight="251697664" behindDoc="0" locked="0" layoutInCell="1" allowOverlap="1" wp14:anchorId="0F8774FC" wp14:editId="3DA83DE7">
                 <wp:simplePos x="0" y="0"/>
                 <wp:positionH relativeFrom="column">
                   <wp:posOffset>103480</wp:posOffset>
@@ -4069,9 +3798,9 @@
               </wp:anchor>
             </w:drawing>
           </mc:Choice>
-          <mc:Fallback xmlns:cx1="http://schemas.microsoft.com/office/drawing/2015/9/8/chartex" xmlns:cx2="http://schemas.microsoft.com/office/drawing/2015/10/21/chartex" xmlns:cx3="http://schemas.microsoft.com/office/drawing/2016/5/9/chartex" xmlns:cx4="http://schemas.microsoft.com/office/drawing/2016/5/10/chartex" xmlns:cx5="http://schemas.microsoft.com/office/drawing/2016/5/11/chartex" xmlns:cx6="http://schemas.microsoft.com/office/drawing/2016/5/12/chartex" xmlns:cx7="http://schemas.microsoft.com/office/drawing/2016/5/13/chartex" xmlns:cx8="http://schemas.microsoft.com/office/drawing/2016/5/14/chartex" xmlns:aink="http://schemas.microsoft.com/office/drawing/2016/ink" xmlns:am3d="http://schemas.microsoft.com/office/drawing/2017/model3d" xmlns:w16cex="http://schemas.microsoft.com/office/word/2018/wordml/cex" xmlns:w16cid="http://schemas.microsoft.com/office/word/2016/wordml/cid" xmlns:w16="http://schemas.microsoft.com/office/word/2018/wordml" xmlns:w16sdtdh="http://schemas.microsoft.com/office/word/2020/wordml/sdtdatahash">
+          <mc:Fallback>
             <w:pict>
-              <v:shape w14:anchorId="0F8774FC" id="Cuadro de texto 72" o:spid="_x0000_s1046" type="#_x0000_t202" style="position:absolute;margin-left:8.15pt;margin-top:205.6pt;width:213.4pt;height:120.35pt;z-index:251697664;visibility:visible;mso-wrap-style:square;mso-height-percent:0;mso-wrap-distance-left:9pt;mso-wrap-distance-top:0;mso-wrap-distance-right:9pt;mso-wrap-distance-bottom:0;mso-position-horizontal:absolute;mso-position-horizontal-relative:text;mso-position-vertical:absolute;mso-position-vertical-relative:text;mso-height-percent:0;mso-height-relative:margin;v-text-anchor:top" o:gfxdata="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" filled="f" stroked="f" strokeweight=".5pt">
+              <v:shape w14:anchorId="0F8774FC" id="Cuadro de texto 72" o:spid="_x0000_s1043" type="#_x0000_t202" style="position:absolute;margin-left:8.15pt;margin-top:205.6pt;width:213.4pt;height:120.35pt;z-index:251697664;visibility:visible;mso-wrap-style:square;mso-height-percent:0;mso-wrap-distance-left:9pt;mso-wrap-distance-top:0;mso-wrap-distance-right:9pt;mso-wrap-distance-bottom:0;mso-position-horizontal:absolute;mso-position-horizontal-relative:text;mso-position-vertical:absolute;mso-position-vertical-relative:text;mso-height-percent:0;mso-height-relative:margin;v-text-anchor:top" o:gfxdata="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" filled="f" stroked="f" strokeweight=".5pt">
                 <v:textbox>
                   <w:txbxContent>
                     <w:p>
@@ -4153,7 +3882,7 @@
         <mc:AlternateContent>
           <mc:Choice Requires="wps">
             <w:drawing>
-              <wp:anchor distT="0" distB="0" distL="114300" distR="114300" simplePos="0" relativeHeight="251691520" behindDoc="0" locked="0" layoutInCell="1" allowOverlap="1" wp14:anchorId="04BDA704" wp14:editId="337E65EA">
+              <wp:anchor distT="0" distB="0" distL="114300" distR="114300" simplePos="0" relativeHeight="251691520" behindDoc="0" locked="0" layoutInCell="1" allowOverlap="1" wp14:anchorId="04BDA704" wp14:editId="278D0131">
                 <wp:simplePos x="0" y="0"/>
                 <wp:positionH relativeFrom="column">
                   <wp:posOffset>533400</wp:posOffset>
@@ -4231,9 +3960,9 @@
               </wp:anchor>
             </w:drawing>
           </mc:Choice>
-          <mc:Fallback xmlns:cx1="http://schemas.microsoft.com/office/drawing/2015/9/8/chartex" xmlns:cx2="http://schemas.microsoft.com/office/drawing/2015/10/21/chartex" xmlns:cx3="http://schemas.microsoft.com/office/drawing/2016/5/9/chartex" xmlns:cx4="http://schemas.microsoft.com/office/drawing/2016/5/10/chartex" xmlns:cx5="http://schemas.microsoft.com/office/drawing/2016/5/11/chartex" xmlns:cx6="http://schemas.microsoft.com/office/drawing/2016/5/12/chartex" xmlns:cx7="http://schemas.microsoft.com/office/drawing/2016/5/13/chartex" xmlns:cx8="http://schemas.microsoft.com/office/drawing/2016/5/14/chartex" xmlns:aink="http://schemas.microsoft.com/office/drawing/2016/ink" xmlns:am3d="http://schemas.microsoft.com/office/drawing/2017/model3d" xmlns:w16cex="http://schemas.microsoft.com/office/word/2018/wordml/cex" xmlns:w16cid="http://schemas.microsoft.com/office/word/2016/wordml/cid" xmlns:w16="http://schemas.microsoft.com/office/word/2018/wordml" xmlns:w16sdtdh="http://schemas.microsoft.com/office/word/2020/wordml/sdtdatahash">
+          <mc:Fallback>
             <w:pict>
-              <v:shape w14:anchorId="04BDA704" id="Cuadro de texto 69" o:spid="_x0000_s1047" type="#_x0000_t202" style="position:absolute;margin-left:42pt;margin-top:178.95pt;width:63.95pt;height:23.4pt;z-index:251691520;visibility:visible;mso-wrap-style:none;mso-wrap-distance-left:9pt;mso-wrap-distance-top:0;mso-wrap-distance-right:9pt;mso-wrap-distance-bottom:0;mso-position-horizontal:absolute;mso-position-horizontal-relative:text;mso-position-vertical:absolute;mso-position-vertical-relative:text;v-text-anchor:top" o:gfxdata="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" filled="f" stroked="f" strokeweight=".5pt">
+              <v:shape w14:anchorId="04BDA704" id="Cuadro de texto 69" o:spid="_x0000_s1046" type="#_x0000_t202" style="position:absolute;margin-left:42pt;margin-top:178.95pt;width:63.95pt;height:23.4pt;z-index:251691520;visibility:visible;mso-wrap-style:none;mso-wrap-distance-left:9pt;mso-wrap-distance-top:0;mso-wrap-distance-right:9pt;mso-wrap-distance-bottom:0;mso-position-horizontal:absolute;mso-position-horizontal-relative:text;mso-position-vertical:absolute;mso-position-vertical-relative:text;v-text-anchor:top" o:gfxdata="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" filled="f" stroked="f" strokeweight=".5pt">
                 <v:textbox>
                   <w:txbxContent>
                     <w:p>
@@ -8891,17 +8620,23 @@
       </w:r>
     </w:p>
     <w:p>
+      <w:bookmarkStart w:id="0" w:name="_GoBack"/>
+      <w:bookmarkEnd w:id="0"/>
       <w:r>
+        <w:rPr>
+          <w:noProof/>
+          <w:lang w:val="es-PY" w:eastAsia="es-PY"/>
+        </w:rPr>
         <mc:AlternateContent>
           <mc:Choice Requires="wps">
             <w:drawing>
-              <wp:anchor distT="0" distB="0" distL="114300" distR="114300" simplePos="0" relativeHeight="251877376" behindDoc="0" locked="0" layoutInCell="1" allowOverlap="1" wp14:anchorId="06E6F543" wp14:editId="3183F60D">
+              <wp:anchor distT="0" distB="0" distL="114300" distR="114300" simplePos="0" relativeHeight="251877376" behindDoc="0" locked="0" layoutInCell="1" allowOverlap="1" wp14:anchorId="06E6F543" wp14:editId="2FC3BF82">
                 <wp:simplePos x="0" y="0"/>
                 <wp:positionH relativeFrom="column">
                   <wp:posOffset>6435090</wp:posOffset>
                 </wp:positionH>
                 <wp:positionV relativeFrom="paragraph">
-                  <wp:posOffset>7893685</wp:posOffset>
+                  <wp:posOffset>7588885</wp:posOffset>
                 </wp:positionV>
                 <wp:extent cx="1003300" cy="297180"/>
                 <wp:effectExtent l="0" t="0" r="0" b="7620"/>
@@ -8980,7 +8715,7 @@
           </mc:Choice>
           <mc:Fallback>
             <w:pict>
-              <v:shape w14:anchorId="06E6F543" id="Cuadro de texto 41" o:spid="_x0000_s1050" type="#_x0000_t202" style="position:absolute;margin-left:506.7pt;margin-top:621.55pt;width:79pt;height:23.4pt;z-index:251877376;visibility:visible;mso-wrap-style:none;mso-wrap-distance-left:9pt;mso-wrap-distance-top:0;mso-wrap-distance-right:9pt;mso-wrap-distance-bottom:0;mso-position-horizontal:absolute;mso-position-horizontal-relative:text;mso-position-vertical:absolute;mso-position-vertical-relative:text;v-text-anchor:top" o:gfxdata="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" filled="f" stroked="f" strokeweight=".5pt">
+              <v:shape w14:anchorId="06E6F543" id="Cuadro de texto 41" o:spid="_x0000_s1048" type="#_x0000_t202" style="position:absolute;margin-left:506.7pt;margin-top:597.55pt;width:79pt;height:23.4pt;z-index:251877376;visibility:visible;mso-wrap-style:none;mso-wrap-distance-left:9pt;mso-wrap-distance-top:0;mso-wrap-distance-right:9pt;mso-wrap-distance-bottom:0;mso-position-horizontal:absolute;mso-position-horizontal-relative:text;mso-position-vertical:absolute;mso-position-vertical-relative:text;v-text-anchor:top" o:gfxdata="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" filled="f" stroked="f" strokeweight=".5pt">
                 <v:textbox>
                   <w:txbxContent>
                     <w:p>
@@ -9013,6 +8748,770 @@
         </mc:AlternateContent>
       </w:r>
       <w:r>
+        <w:rPr>
+          <w:noProof/>
+          <w:color w:val="87827B"/>
+          <w:lang w:val="es-PY" w:eastAsia="es-PY"/>
+        </w:rPr>
+        <mc:AlternateContent>
+          <mc:Choice Requires="wps">
+            <w:drawing>
+              <wp:anchor distT="0" distB="0" distL="114300" distR="114300" simplePos="0" relativeHeight="251849728" behindDoc="0" locked="0" layoutInCell="1" allowOverlap="1" wp14:anchorId="336EC3DD" wp14:editId="665FEB8F">
+                <wp:simplePos x="0" y="0"/>
+                <wp:positionH relativeFrom="column">
+                  <wp:posOffset>3048000</wp:posOffset>
+                </wp:positionH>
+                <wp:positionV relativeFrom="paragraph">
+                  <wp:posOffset>5563235</wp:posOffset>
+                </wp:positionV>
+                <wp:extent cx="4251960" cy="590550"/>
+                <wp:effectExtent l="0" t="0" r="0" b="0"/>
+                <wp:wrapNone/>
+                <wp:docPr id="4" name="Cuadro de texto 4"/>
+                <wp:cNvGraphicFramePr/>
+                <a:graphic xmlns:a="http://schemas.openxmlformats.org/drawingml/2006/main">
+                  <a:graphicData uri="http://schemas.microsoft.com/office/word/2010/wordprocessingShape">
+                    <wps:wsp>
+                      <wps:cNvSpPr txBox="1"/>
+                      <wps:spPr>
+                        <a:xfrm>
+                          <a:off x="0" y="0"/>
+                          <a:ext cx="4251960" cy="590550"/>
+                        </a:xfrm>
+                        <a:prstGeom prst="rect">
+                          <a:avLst/>
+                        </a:prstGeom>
+                        <a:noFill/>
+                        <a:ln w="6350">
+                          <a:noFill/>
+                        </a:ln>
+                        <a:effectLst/>
+                      </wps:spPr>
+                      <wps:style>
+                        <a:lnRef idx="0">
+                          <a:schemeClr val="accent1"/>
+                        </a:lnRef>
+                        <a:fillRef idx="0">
+                          <a:schemeClr val="accent1"/>
+                        </a:fillRef>
+                        <a:effectRef idx="0">
+                          <a:schemeClr val="accent1"/>
+                        </a:effectRef>
+                        <a:fontRef idx="minor">
+                          <a:schemeClr val="dk1"/>
+                        </a:fontRef>
+                      </wps:style>
+                      <wps:txbx>
+                        <w:txbxContent>
+                          <w:p>
+                            <w:pPr>
+                              <w:spacing w:line="240" w:lineRule="auto"/>
+                              <w:jc w:val="both"/>
+                              <w:rPr>
+                                <w:rFonts w:ascii="Fira Sans OT Light" w:hAnsi="Fira Sans OT Light"/>
+                                <w:szCs w:val="24"/>
+                                <w:lang w:val="es-PY"/>
+                              </w:rPr>
+                            </w:pPr>
+                            <w:proofErr w:type="spellStart"/>
+                            <w:r>
+                              <w:rPr>
+                                <w:rFonts w:ascii="Fira Sans OT Light" w:hAnsi="Fira Sans OT Light"/>
+                                <w:szCs w:val="24"/>
+                                <w:lang w:val="es-PY"/>
+                              </w:rPr>
+                              <w:t>Duracion</w:t>
+                            </w:r>
+                            <w:proofErr w:type="spellEnd"/>
+                            <w:r>
+                              <w:rPr>
+                                <w:rFonts w:ascii="Fira Sans OT Light" w:hAnsi="Fira Sans OT Light"/>
+                                <w:szCs w:val="24"/>
+                                <w:lang w:val="es-PY"/>
+                              </w:rPr>
+                              <w:t>: 1 año</w:t>
+                            </w:r>
+                          </w:p>
+                          <w:p>
+                            <w:pPr>
+                              <w:spacing w:line="240" w:lineRule="auto"/>
+                              <w:jc w:val="both"/>
+                              <w:rPr>
+                                <w:rFonts w:ascii="Fira Sans OT Light" w:hAnsi="Fira Sans OT Light"/>
+                                <w:szCs w:val="24"/>
+                              </w:rPr>
+                            </w:pPr>
+                            <w:r>
+                              <w:rPr>
+                                <w:rFonts w:ascii="Fira Sans OT Light" w:hAnsi="Fira Sans OT Light"/>
+                                <w:szCs w:val="24"/>
+                              </w:rPr>
+                              <w:t>Universidad</w:t>
+                            </w:r>
+                            <w:r>
+                              <w:rPr>
+                                <w:rFonts w:ascii="Fira Sans OT Light" w:hAnsi="Fira Sans OT Light"/>
+                                <w:szCs w:val="24"/>
+                              </w:rPr>
+                              <w:t xml:space="preserve"> </w:t>
+                            </w:r>
+                            <w:r>
+                              <w:rPr>
+                                <w:rFonts w:ascii="Fira Sans OT Light" w:hAnsi="Fira Sans OT Light"/>
+                                <w:szCs w:val="24"/>
+                              </w:rPr>
+                              <w:t>-</w:t>
+                            </w:r>
+                            <w:r>
+                              <w:rPr>
+                                <w:rFonts w:ascii="Fira Sans OT Light" w:hAnsi="Fira Sans OT Light"/>
+                                <w:szCs w:val="24"/>
+                              </w:rPr>
+                              <w:t xml:space="preserve"> </w:t>
+                            </w:r>
+                            <w:r>
+                              <w:rPr>
+                                <w:rFonts w:ascii="Fira Sans OT Light" w:hAnsi="Fira Sans OT Light"/>
+                                <w:szCs w:val="24"/>
+                              </w:rPr>
+                              <w:t>Primer Semestre</w:t>
+                            </w:r>
+                            <w:r>
+                              <w:rPr>
+                                <w:rFonts w:ascii="Fira Sans OT Light" w:hAnsi="Fira Sans OT Light"/>
+                                <w:szCs w:val="24"/>
+                              </w:rPr>
+                              <w:t xml:space="preserve"> y Segundo Semestre</w:t>
+                            </w:r>
+                          </w:p>
+                          <w:p>
+                            <w:pPr>
+                              <w:spacing w:line="240" w:lineRule="auto"/>
+                              <w:jc w:val="both"/>
+                              <w:rPr>
+                                <w:rFonts w:ascii="Fira Sans OT Light" w:hAnsi="Fira Sans OT Light"/>
+                                <w:szCs w:val="24"/>
+                              </w:rPr>
+                            </w:pPr>
+                          </w:p>
+                          <w:p>
+                            <w:pPr>
+                              <w:spacing w:line="240" w:lineRule="auto"/>
+                              <w:jc w:val="both"/>
+                              <w:rPr>
+                                <w:rFonts w:ascii="Fira Sans OT Light" w:hAnsi="Fira Sans OT Light"/>
+                                <w:szCs w:val="24"/>
+                              </w:rPr>
+                            </w:pPr>
+                          </w:p>
+                          <w:p>
+                            <w:pPr>
+                              <w:spacing w:line="240" w:lineRule="auto"/>
+                              <w:jc w:val="both"/>
+                              <w:rPr>
+                                <w:rFonts w:ascii="Fira Sans OT Light" w:hAnsi="Fira Sans OT Light"/>
+                                <w:szCs w:val="24"/>
+                              </w:rPr>
+                            </w:pPr>
+                          </w:p>
+                          <w:p>
+                            <w:pPr>
+                              <w:spacing w:line="240" w:lineRule="auto"/>
+                              <w:jc w:val="both"/>
+                              <w:rPr>
+                                <w:rFonts w:ascii="Fira Sans OT Light" w:hAnsi="Fira Sans OT Light"/>
+                                <w:szCs w:val="24"/>
+                              </w:rPr>
+                            </w:pPr>
+                          </w:p>
+                        </w:txbxContent>
+                      </wps:txbx>
+                      <wps:bodyPr rot="0" spcFirstLastPara="0" vertOverflow="overflow" horzOverflow="overflow" vert="horz" wrap="square" lIns="91440" tIns="45720" rIns="91440" bIns="45720" numCol="1" spcCol="0" rtlCol="0" fromWordArt="0" anchor="t" anchorCtr="0" forceAA="0" compatLnSpc="1">
+                        <a:prstTxWarp prst="textNoShape">
+                          <a:avLst/>
+                        </a:prstTxWarp>
+                        <a:noAutofit/>
+                      </wps:bodyPr>
+                    </wps:wsp>
+                  </a:graphicData>
+                </a:graphic>
+                <wp14:sizeRelV relativeFrom="margin">
+                  <wp14:pctHeight>0</wp14:pctHeight>
+                </wp14:sizeRelV>
+              </wp:anchor>
+            </w:drawing>
+          </mc:Choice>
+          <mc:Fallback>
+            <w:pict>
+              <v:shape w14:anchorId="336EC3DD" id="Cuadro de texto 4" o:spid="_x0000_s1049" type="#_x0000_t202" style="position:absolute;margin-left:240pt;margin-top:438.05pt;width:334.8pt;height:46.5pt;z-index:251849728;visibility:visible;mso-wrap-style:square;mso-height-percent:0;mso-wrap-distance-left:9pt;mso-wrap-distance-top:0;mso-wrap-distance-right:9pt;mso-wrap-distance-bottom:0;mso-position-horizontal:absolute;mso-position-horizontal-relative:text;mso-position-vertical:absolute;mso-position-vertical-relative:text;mso-height-percent:0;mso-height-relative:margin;v-text-anchor:top" o:gfxdata="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" filled="f" stroked="f" strokeweight=".5pt">
+                <v:textbox>
+                  <w:txbxContent>
+                    <w:p>
+                      <w:pPr>
+                        <w:spacing w:line="240" w:lineRule="auto"/>
+                        <w:jc w:val="both"/>
+                        <w:rPr>
+                          <w:rFonts w:ascii="Fira Sans OT Light" w:hAnsi="Fira Sans OT Light"/>
+                          <w:szCs w:val="24"/>
+                          <w:lang w:val="es-PY"/>
+                        </w:rPr>
+                      </w:pPr>
+                      <w:proofErr w:type="spellStart"/>
+                      <w:r>
+                        <w:rPr>
+                          <w:rFonts w:ascii="Fira Sans OT Light" w:hAnsi="Fira Sans OT Light"/>
+                          <w:szCs w:val="24"/>
+                          <w:lang w:val="es-PY"/>
+                        </w:rPr>
+                        <w:t>Duracion</w:t>
+                      </w:r>
+                      <w:proofErr w:type="spellEnd"/>
+                      <w:r>
+                        <w:rPr>
+                          <w:rFonts w:ascii="Fira Sans OT Light" w:hAnsi="Fira Sans OT Light"/>
+                          <w:szCs w:val="24"/>
+                          <w:lang w:val="es-PY"/>
+                        </w:rPr>
+                        <w:t>: 1 año</w:t>
+                      </w:r>
+                    </w:p>
+                    <w:p>
+                      <w:pPr>
+                        <w:spacing w:line="240" w:lineRule="auto"/>
+                        <w:jc w:val="both"/>
+                        <w:rPr>
+                          <w:rFonts w:ascii="Fira Sans OT Light" w:hAnsi="Fira Sans OT Light"/>
+                          <w:szCs w:val="24"/>
+                        </w:rPr>
+                      </w:pPr>
+                      <w:r>
+                        <w:rPr>
+                          <w:rFonts w:ascii="Fira Sans OT Light" w:hAnsi="Fira Sans OT Light"/>
+                          <w:szCs w:val="24"/>
+                        </w:rPr>
+                        <w:t>Universidad</w:t>
+                      </w:r>
+                      <w:r>
+                        <w:rPr>
+                          <w:rFonts w:ascii="Fira Sans OT Light" w:hAnsi="Fira Sans OT Light"/>
+                          <w:szCs w:val="24"/>
+                        </w:rPr>
+                        <w:t xml:space="preserve"> </w:t>
+                      </w:r>
+                      <w:r>
+                        <w:rPr>
+                          <w:rFonts w:ascii="Fira Sans OT Light" w:hAnsi="Fira Sans OT Light"/>
+                          <w:szCs w:val="24"/>
+                        </w:rPr>
+                        <w:t>-</w:t>
+                      </w:r>
+                      <w:r>
+                        <w:rPr>
+                          <w:rFonts w:ascii="Fira Sans OT Light" w:hAnsi="Fira Sans OT Light"/>
+                          <w:szCs w:val="24"/>
+                        </w:rPr>
+                        <w:t xml:space="preserve"> </w:t>
+                      </w:r>
+                      <w:r>
+                        <w:rPr>
+                          <w:rFonts w:ascii="Fira Sans OT Light" w:hAnsi="Fira Sans OT Light"/>
+                          <w:szCs w:val="24"/>
+                        </w:rPr>
+                        <w:t>Primer Semestre</w:t>
+                      </w:r>
+                      <w:r>
+                        <w:rPr>
+                          <w:rFonts w:ascii="Fira Sans OT Light" w:hAnsi="Fira Sans OT Light"/>
+                          <w:szCs w:val="24"/>
+                        </w:rPr>
+                        <w:t xml:space="preserve"> y Segundo Semestre</w:t>
+                      </w:r>
+                    </w:p>
+                    <w:p>
+                      <w:pPr>
+                        <w:spacing w:line="240" w:lineRule="auto"/>
+                        <w:jc w:val="both"/>
+                        <w:rPr>
+                          <w:rFonts w:ascii="Fira Sans OT Light" w:hAnsi="Fira Sans OT Light"/>
+                          <w:szCs w:val="24"/>
+                        </w:rPr>
+                      </w:pPr>
+                    </w:p>
+                    <w:p>
+                      <w:pPr>
+                        <w:spacing w:line="240" w:lineRule="auto"/>
+                        <w:jc w:val="both"/>
+                        <w:rPr>
+                          <w:rFonts w:ascii="Fira Sans OT Light" w:hAnsi="Fira Sans OT Light"/>
+                          <w:szCs w:val="24"/>
+                        </w:rPr>
+                      </w:pPr>
+                    </w:p>
+                    <w:p>
+                      <w:pPr>
+                        <w:spacing w:line="240" w:lineRule="auto"/>
+                        <w:jc w:val="both"/>
+                        <w:rPr>
+                          <w:rFonts w:ascii="Fira Sans OT Light" w:hAnsi="Fira Sans OT Light"/>
+                          <w:szCs w:val="24"/>
+                        </w:rPr>
+                      </w:pPr>
+                    </w:p>
+                    <w:p>
+                      <w:pPr>
+                        <w:spacing w:line="240" w:lineRule="auto"/>
+                        <w:jc w:val="both"/>
+                        <w:rPr>
+                          <w:rFonts w:ascii="Fira Sans OT Light" w:hAnsi="Fira Sans OT Light"/>
+                          <w:szCs w:val="24"/>
+                        </w:rPr>
+                      </w:pPr>
+                    </w:p>
+                  </w:txbxContent>
+                </v:textbox>
+              </v:shape>
+            </w:pict>
+          </mc:Fallback>
+        </mc:AlternateContent>
+      </w:r>
+      <w:r>
+        <w:rPr>
+          <w:noProof/>
+          <w:color w:val="87827B"/>
+          <w:lang w:val="es-PY" w:eastAsia="es-PY"/>
+        </w:rPr>
+        <mc:AlternateContent>
+          <mc:Choice Requires="wps">
+            <w:drawing>
+              <wp:anchor distT="0" distB="0" distL="114300" distR="114300" simplePos="0" relativeHeight="251709952" behindDoc="0" locked="0" layoutInCell="1" allowOverlap="1" wp14:anchorId="177D5FCE" wp14:editId="5A45E50E">
+                <wp:simplePos x="0" y="0"/>
+                <wp:positionH relativeFrom="column">
+                  <wp:posOffset>557530</wp:posOffset>
+                </wp:positionH>
+                <wp:positionV relativeFrom="paragraph">
+                  <wp:posOffset>5016500</wp:posOffset>
+                </wp:positionV>
+                <wp:extent cx="1888490" cy="662940"/>
+                <wp:effectExtent l="0" t="0" r="0" b="3810"/>
+                <wp:wrapNone/>
+                <wp:docPr id="270" name="Cuadro de texto 270"/>
+                <wp:cNvGraphicFramePr/>
+                <a:graphic xmlns:a="http://schemas.openxmlformats.org/drawingml/2006/main">
+                  <a:graphicData uri="http://schemas.microsoft.com/office/word/2010/wordprocessingShape">
+                    <wps:wsp>
+                      <wps:cNvSpPr txBox="1"/>
+                      <wps:spPr>
+                        <a:xfrm>
+                          <a:off x="0" y="0"/>
+                          <a:ext cx="1888490" cy="662940"/>
+                        </a:xfrm>
+                        <a:prstGeom prst="rect">
+                          <a:avLst/>
+                        </a:prstGeom>
+                        <a:noFill/>
+                        <a:ln w="6350">
+                          <a:noFill/>
+                        </a:ln>
+                        <a:effectLst/>
+                      </wps:spPr>
+                      <wps:style>
+                        <a:lnRef idx="0">
+                          <a:schemeClr val="accent1"/>
+                        </a:lnRef>
+                        <a:fillRef idx="0">
+                          <a:schemeClr val="accent1"/>
+                        </a:fillRef>
+                        <a:effectRef idx="0">
+                          <a:schemeClr val="accent1"/>
+                        </a:effectRef>
+                        <a:fontRef idx="minor">
+                          <a:schemeClr val="dk1"/>
+                        </a:fontRef>
+                      </wps:style>
+                      <wps:txbx>
+                        <w:txbxContent>
+                          <w:p>
+                            <w:pPr>
+                              <w:spacing w:after="0" w:line="240" w:lineRule="auto"/>
+                              <w:jc w:val="both"/>
+                              <w:rPr>
+                                <w:rFonts w:ascii="Fira Sans OT" w:hAnsi="Fira Sans OT"/>
+                                <w:color w:val="FFFFFF" w:themeColor="background1"/>
+                                <w:sz w:val="26"/>
+                                <w:szCs w:val="28"/>
+                              </w:rPr>
+                            </w:pPr>
+                            <w:r>
+                              <w:rPr>
+                                <w:rFonts w:ascii="Fira Sans OT" w:hAnsi="Fira Sans OT"/>
+                                <w:color w:val="FFFFFF" w:themeColor="background1"/>
+                                <w:sz w:val="26"/>
+                                <w:szCs w:val="28"/>
+                              </w:rPr>
+                              <w:t>Manuel Ortiz Guerrero c/ Teodoro S Mongelos</w:t>
+                            </w:r>
+                          </w:p>
+                        </w:txbxContent>
+                      </wps:txbx>
+                      <wps:bodyPr rot="0" spcFirstLastPara="0" vertOverflow="overflow" horzOverflow="overflow" vert="horz" wrap="square" lIns="91440" tIns="45720" rIns="91440" bIns="45720" numCol="1" spcCol="0" rtlCol="0" fromWordArt="0" anchor="t" anchorCtr="0" forceAA="0" compatLnSpc="1">
+                        <a:prstTxWarp prst="textNoShape">
+                          <a:avLst/>
+                        </a:prstTxWarp>
+                        <a:noAutofit/>
+                      </wps:bodyPr>
+                    </wps:wsp>
+                  </a:graphicData>
+                </a:graphic>
+                <wp14:sizeRelH relativeFrom="margin">
+                  <wp14:pctWidth>0</wp14:pctWidth>
+                </wp14:sizeRelH>
+                <wp14:sizeRelV relativeFrom="margin">
+                  <wp14:pctHeight>0</wp14:pctHeight>
+                </wp14:sizeRelV>
+              </wp:anchor>
+            </w:drawing>
+          </mc:Choice>
+          <mc:Fallback>
+            <w:pict>
+              <v:shape w14:anchorId="177D5FCE" id="Cuadro de texto 270" o:spid="_x0000_s1050" type="#_x0000_t202" style="position:absolute;margin-left:43.9pt;margin-top:395pt;width:148.7pt;height:52.2pt;z-index:251709952;visibility:visible;mso-wrap-style:square;mso-width-percent:0;mso-height-percent:0;mso-wrap-distance-left:9pt;mso-wrap-distance-top:0;mso-wrap-distance-right:9pt;mso-wrap-distance-bottom:0;mso-position-horizontal:absolute;mso-position-horizontal-relative:text;mso-position-vertical:absolute;mso-position-vertical-relative:text;mso-width-percent:0;mso-height-percent:0;mso-width-relative:margin;mso-height-relative:margin;v-text-anchor:top" o:gfxdata="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" filled="f" stroked="f" strokeweight=".5pt">
+                <v:textbox>
+                  <w:txbxContent>
+                    <w:p>
+                      <w:pPr>
+                        <w:spacing w:after="0" w:line="240" w:lineRule="auto"/>
+                        <w:jc w:val="both"/>
+                        <w:rPr>
+                          <w:rFonts w:ascii="Fira Sans OT" w:hAnsi="Fira Sans OT"/>
+                          <w:color w:val="FFFFFF" w:themeColor="background1"/>
+                          <w:sz w:val="26"/>
+                          <w:szCs w:val="28"/>
+                        </w:rPr>
+                      </w:pPr>
+                      <w:r>
+                        <w:rPr>
+                          <w:rFonts w:ascii="Fira Sans OT" w:hAnsi="Fira Sans OT"/>
+                          <w:color w:val="FFFFFF" w:themeColor="background1"/>
+                          <w:sz w:val="26"/>
+                          <w:szCs w:val="28"/>
+                        </w:rPr>
+                        <w:t>Manuel Ortiz Guerrero c/ Teodoro S Mongelos</w:t>
+                      </w:r>
+                    </w:p>
+                  </w:txbxContent>
+                </v:textbox>
+              </v:shape>
+            </w:pict>
+          </mc:Fallback>
+        </mc:AlternateContent>
+      </w:r>
+      <w:r>
+        <w:rPr>
+          <w:noProof/>
+          <w:color w:val="87827B"/>
+          <w:lang w:val="es-PY" w:eastAsia="es-PY"/>
+        </w:rPr>
+        <mc:AlternateContent>
+          <mc:Choice Requires="wps">
+            <w:drawing>
+              <wp:anchor distT="0" distB="0" distL="114300" distR="114300" simplePos="0" relativeHeight="251808768" behindDoc="0" locked="0" layoutInCell="1" allowOverlap="1" wp14:anchorId="2C9474B8" wp14:editId="6C96A1DB">
+                <wp:simplePos x="0" y="0"/>
+                <wp:positionH relativeFrom="column">
+                  <wp:posOffset>552450</wp:posOffset>
+                </wp:positionH>
+                <wp:positionV relativeFrom="paragraph">
+                  <wp:posOffset>4525010</wp:posOffset>
+                </wp:positionV>
+                <wp:extent cx="2295525" cy="314325"/>
+                <wp:effectExtent l="0" t="0" r="0" b="0"/>
+                <wp:wrapNone/>
+                <wp:docPr id="269" name="Cuadro de texto 269"/>
+                <wp:cNvGraphicFramePr/>
+                <a:graphic xmlns:a="http://schemas.openxmlformats.org/drawingml/2006/main">
+                  <a:graphicData uri="http://schemas.microsoft.com/office/word/2010/wordprocessingShape">
+                    <wps:wsp>
+                      <wps:cNvSpPr txBox="1"/>
+                      <wps:spPr>
+                        <a:xfrm>
+                          <a:off x="0" y="0"/>
+                          <a:ext cx="2295525" cy="314325"/>
+                        </a:xfrm>
+                        <a:prstGeom prst="rect">
+                          <a:avLst/>
+                        </a:prstGeom>
+                        <a:noFill/>
+                        <a:ln w="6350">
+                          <a:noFill/>
+                        </a:ln>
+                        <a:effectLst/>
+                      </wps:spPr>
+                      <wps:style>
+                        <a:lnRef idx="0">
+                          <a:schemeClr val="accent1"/>
+                        </a:lnRef>
+                        <a:fillRef idx="0">
+                          <a:schemeClr val="accent1"/>
+                        </a:fillRef>
+                        <a:effectRef idx="0">
+                          <a:schemeClr val="accent1"/>
+                        </a:effectRef>
+                        <a:fontRef idx="minor">
+                          <a:schemeClr val="dk1"/>
+                        </a:fontRef>
+                      </wps:style>
+                      <wps:txbx>
+                        <w:txbxContent>
+                          <w:p>
+                            <w:pPr>
+                              <w:spacing w:after="0" w:line="240" w:lineRule="auto"/>
+                              <w:jc w:val="both"/>
+                              <w:rPr>
+                                <w:rFonts w:ascii="Fira Sans OT" w:hAnsi="Fira Sans OT"/>
+                                <w:color w:val="FFFFFF" w:themeColor="background1"/>
+                                <w:sz w:val="24"/>
+                                <w:szCs w:val="24"/>
+                              </w:rPr>
+                            </w:pPr>
+                            <w:r>
+                              <w:rPr>
+                                <w:rFonts w:ascii="Fira Sans OT" w:hAnsi="Fira Sans OT"/>
+                                <w:color w:val="FFFFFF" w:themeColor="background1"/>
+                                <w:sz w:val="26"/>
+                                <w:szCs w:val="28"/>
+                              </w:rPr>
+                              <w:t>alanalcaraz010</w:t>
+                            </w:r>
+                            <w:r>
+                              <w:rPr>
+                                <w:rFonts w:ascii="Fira Sans OT" w:hAnsi="Fira Sans OT"/>
+                                <w:color w:val="FFFFFF" w:themeColor="background1"/>
+                                <w:sz w:val="26"/>
+                                <w:szCs w:val="28"/>
+                              </w:rPr>
+                              <w:t>@gmail.com</w:t>
+                            </w:r>
+                          </w:p>
+                        </w:txbxContent>
+                      </wps:txbx>
+                      <wps:bodyPr rot="0" spcFirstLastPara="0" vertOverflow="overflow" horzOverflow="overflow" vert="horz" wrap="square" lIns="91440" tIns="45720" rIns="91440" bIns="45720" numCol="1" spcCol="0" rtlCol="0" fromWordArt="0" anchor="t" anchorCtr="0" forceAA="0" compatLnSpc="1">
+                        <a:prstTxWarp prst="textNoShape">
+                          <a:avLst/>
+                        </a:prstTxWarp>
+                        <a:noAutofit/>
+                      </wps:bodyPr>
+                    </wps:wsp>
+                  </a:graphicData>
+                </a:graphic>
+                <wp14:sizeRelH relativeFrom="margin">
+                  <wp14:pctWidth>0</wp14:pctWidth>
+                </wp14:sizeRelH>
+                <wp14:sizeRelV relativeFrom="margin">
+                  <wp14:pctHeight>0</wp14:pctHeight>
+                </wp14:sizeRelV>
+              </wp:anchor>
+            </w:drawing>
+          </mc:Choice>
+          <mc:Fallback>
+            <w:pict>
+              <v:shape w14:anchorId="2C9474B8" id="Cuadro de texto 269" o:spid="_x0000_s1051" type="#_x0000_t202" style="position:absolute;margin-left:43.5pt;margin-top:356.3pt;width:180.75pt;height:24.75pt;z-index:251808768;visibility:visible;mso-wrap-style:square;mso-width-percent:0;mso-height-percent:0;mso-wrap-distance-left:9pt;mso-wrap-distance-top:0;mso-wrap-distance-right:9pt;mso-wrap-distance-bottom:0;mso-position-horizontal:absolute;mso-position-horizontal-relative:text;mso-position-vertical:absolute;mso-position-vertical-relative:text;mso-width-percent:0;mso-height-percent:0;mso-width-relative:margin;mso-height-relative:margin;v-text-anchor:top" o:gfxdata="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" filled="f" stroked="f" strokeweight=".5pt">
+                <v:textbox>
+                  <w:txbxContent>
+                    <w:p>
+                      <w:pPr>
+                        <w:spacing w:after="0" w:line="240" w:lineRule="auto"/>
+                        <w:jc w:val="both"/>
+                        <w:rPr>
+                          <w:rFonts w:ascii="Fira Sans OT" w:hAnsi="Fira Sans OT"/>
+                          <w:color w:val="FFFFFF" w:themeColor="background1"/>
+                          <w:sz w:val="24"/>
+                          <w:szCs w:val="24"/>
+                        </w:rPr>
+                      </w:pPr>
+                      <w:r>
+                        <w:rPr>
+                          <w:rFonts w:ascii="Fira Sans OT" w:hAnsi="Fira Sans OT"/>
+                          <w:color w:val="FFFFFF" w:themeColor="background1"/>
+                          <w:sz w:val="26"/>
+                          <w:szCs w:val="28"/>
+                        </w:rPr>
+                        <w:t>alanalcaraz010</w:t>
+                      </w:r>
+                      <w:r>
+                        <w:rPr>
+                          <w:rFonts w:ascii="Fira Sans OT" w:hAnsi="Fira Sans OT"/>
+                          <w:color w:val="FFFFFF" w:themeColor="background1"/>
+                          <w:sz w:val="26"/>
+                          <w:szCs w:val="28"/>
+                        </w:rPr>
+                        <w:t>@gmail.com</w:t>
+                      </w:r>
+                    </w:p>
+                  </w:txbxContent>
+                </v:textbox>
+              </v:shape>
+            </w:pict>
+          </mc:Fallback>
+        </mc:AlternateContent>
+      </w:r>
+      <w:r>
+        <w:rPr>
+          <w:noProof/>
+          <w:color w:val="87827B"/>
+          <w:lang w:val="es-PY" w:eastAsia="es-PY"/>
+        </w:rPr>
+        <mc:AlternateContent>
+          <mc:Choice Requires="wps">
+            <w:drawing>
+              <wp:anchor distT="0" distB="0" distL="114300" distR="114300" simplePos="0" relativeHeight="251881472" behindDoc="0" locked="0" layoutInCell="1" allowOverlap="1" wp14:anchorId="477D77AA" wp14:editId="02AD2642">
+                <wp:simplePos x="0" y="0"/>
+                <wp:positionH relativeFrom="column">
+                  <wp:posOffset>1743075</wp:posOffset>
+                </wp:positionH>
+                <wp:positionV relativeFrom="paragraph">
+                  <wp:posOffset>8944610</wp:posOffset>
+                </wp:positionV>
+                <wp:extent cx="132715" cy="132715"/>
+                <wp:effectExtent l="0" t="0" r="635" b="635"/>
+                <wp:wrapNone/>
+                <wp:docPr id="33" name="Elipse 33"/>
+                <wp:cNvGraphicFramePr/>
+                <a:graphic xmlns:a="http://schemas.openxmlformats.org/drawingml/2006/main">
+                  <a:graphicData uri="http://schemas.microsoft.com/office/word/2010/wordprocessingShape">
+                    <wps:wsp>
+                      <wps:cNvSpPr/>
+                      <wps:spPr>
+                        <a:xfrm>
+                          <a:off x="0" y="0"/>
+                          <a:ext cx="132715" cy="132715"/>
+                        </a:xfrm>
+                        <a:prstGeom prst="ellipse">
+                          <a:avLst/>
+                        </a:prstGeom>
+                        <a:solidFill>
+                          <a:srgbClr val="E9C8AC"/>
+                        </a:solidFill>
+                        <a:ln>
+                          <a:noFill/>
+                        </a:ln>
+                      </wps:spPr>
+                      <wps:style>
+                        <a:lnRef idx="2">
+                          <a:schemeClr val="accent1">
+                            <a:shade val="50000"/>
+                          </a:schemeClr>
+                        </a:lnRef>
+                        <a:fillRef idx="1">
+                          <a:schemeClr val="accent1"/>
+                        </a:fillRef>
+                        <a:effectRef idx="0">
+                          <a:schemeClr val="accent1"/>
+                        </a:effectRef>
+                        <a:fontRef idx="minor">
+                          <a:schemeClr val="lt1"/>
+                        </a:fontRef>
+                      </wps:style>
+                      <wps:bodyPr rot="0" spcFirstLastPara="0" vertOverflow="overflow" horzOverflow="overflow" vert="horz" wrap="square" lIns="91440" tIns="45720" rIns="91440" bIns="45720" numCol="1" spcCol="0" rtlCol="0" fromWordArt="0" anchor="ctr" anchorCtr="0" forceAA="0" compatLnSpc="1">
+                        <a:prstTxWarp prst="textNoShape">
+                          <a:avLst/>
+                        </a:prstTxWarp>
+                        <a:noAutofit/>
+                      </wps:bodyPr>
+                    </wps:wsp>
+                  </a:graphicData>
+                </a:graphic>
+              </wp:anchor>
+            </w:drawing>
+          </mc:Choice>
+          <mc:Fallback>
+            <w:pict>
+              <v:oval w14:anchorId="029F1A45" id="Elipse 33" o:spid="_x0000_s1026" style="position:absolute;margin-left:137.25pt;margin-top:704.3pt;width:10.45pt;height:10.45pt;z-index:251881472;visibility:visible;mso-wrap-style:square;mso-wrap-distance-left:9pt;mso-wrap-distance-top:0;mso-wrap-distance-right:9pt;mso-wrap-distance-bottom:0;mso-position-horizontal:absolute;mso-position-horizontal-relative:text;mso-position-vertical:absolute;mso-position-vertical-relative:text;v-text-anchor:middle" o:gfxdata="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" fillcolor="#e9c8ac" stroked="f" strokeweight="1pt">
+                <v:stroke joinstyle="miter"/>
+              </v:oval>
+            </w:pict>
+          </mc:Fallback>
+        </mc:AlternateContent>
+      </w:r>
+      <w:r>
+        <w:rPr>
+          <w:noProof/>
+          <w:lang w:val="es-PY" w:eastAsia="es-PY"/>
+        </w:rPr>
+        <mc:AlternateContent>
+          <mc:Choice Requires="wps">
+            <w:drawing>
+              <wp:anchor distT="0" distB="0" distL="114300" distR="114300" simplePos="0" relativeHeight="251879424" behindDoc="0" locked="0" layoutInCell="1" allowOverlap="1" wp14:anchorId="098DDCE0" wp14:editId="043288CD">
+                <wp:simplePos x="0" y="0"/>
+                <wp:positionH relativeFrom="column">
+                  <wp:posOffset>1524000</wp:posOffset>
+                </wp:positionH>
+                <wp:positionV relativeFrom="paragraph">
+                  <wp:posOffset>7813040</wp:posOffset>
+                </wp:positionV>
+                <wp:extent cx="132715" cy="132715"/>
+                <wp:effectExtent l="0" t="0" r="635" b="635"/>
+                <wp:wrapNone/>
+                <wp:docPr id="24" name="Elipse 24"/>
+                <wp:cNvGraphicFramePr/>
+                <a:graphic xmlns:a="http://schemas.openxmlformats.org/drawingml/2006/main">
+                  <a:graphicData uri="http://schemas.microsoft.com/office/word/2010/wordprocessingShape">
+                    <wps:wsp>
+                      <wps:cNvSpPr/>
+                      <wps:spPr>
+                        <a:xfrm>
+                          <a:off x="0" y="0"/>
+                          <a:ext cx="132715" cy="132715"/>
+                        </a:xfrm>
+                        <a:prstGeom prst="ellipse">
+                          <a:avLst/>
+                        </a:prstGeom>
+                        <a:solidFill>
+                          <a:srgbClr val="E9C8AC"/>
+                        </a:solidFill>
+                        <a:ln>
+                          <a:noFill/>
+                        </a:ln>
+                      </wps:spPr>
+                      <wps:style>
+                        <a:lnRef idx="2">
+                          <a:schemeClr val="accent1">
+                            <a:shade val="50000"/>
+                          </a:schemeClr>
+                        </a:lnRef>
+                        <a:fillRef idx="1">
+                          <a:schemeClr val="accent1"/>
+                        </a:fillRef>
+                        <a:effectRef idx="0">
+                          <a:schemeClr val="accent1"/>
+                        </a:effectRef>
+                        <a:fontRef idx="minor">
+                          <a:schemeClr val="lt1"/>
+                        </a:fontRef>
+                      </wps:style>
+                      <wps:bodyPr rot="0" spcFirstLastPara="0" vertOverflow="overflow" horzOverflow="overflow" vert="horz" wrap="square" lIns="91440" tIns="45720" rIns="91440" bIns="45720" numCol="1" spcCol="0" rtlCol="0" fromWordArt="0" anchor="ctr" anchorCtr="0" forceAA="0" compatLnSpc="1">
+                        <a:prstTxWarp prst="textNoShape">
+                          <a:avLst/>
+                        </a:prstTxWarp>
+                        <a:noAutofit/>
+                      </wps:bodyPr>
+                    </wps:wsp>
+                  </a:graphicData>
+                </a:graphic>
+              </wp:anchor>
+            </w:drawing>
+          </mc:Choice>
+          <mc:Fallback>
+            <w:pict>
+              <v:oval w14:anchorId="767BD490" id="Elipse 24" o:spid="_x0000_s1026" style="position:absolute;margin-left:120pt;margin-top:615.2pt;width:10.45pt;height:10.45pt;z-index:251879424;visibility:visible;mso-wrap-style:square;mso-wrap-distance-left:9pt;mso-wrap-distance-top:0;mso-wrap-distance-right:9pt;mso-wrap-distance-bottom:0;mso-position-horizontal:absolute;mso-position-horizontal-relative:text;mso-position-vertical:absolute;mso-position-vertical-relative:text;v-text-anchor:middle" o:gfxdata="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" fillcolor="#e9c8ac" stroked="f" strokeweight="1pt">
+                <v:stroke joinstyle="miter"/>
+              </v:oval>
+            </w:pict>
+          </mc:Fallback>
+        </mc:AlternateContent>
+      </w:r>
+      <w:r>
+        <w:rPr>
+          <w:noProof/>
+          <w:lang w:val="es-PY" w:eastAsia="es-PY"/>
+        </w:rPr>
         <mc:AlternateContent>
           <mc:Choice Requires="wps">
             <w:drawing>
@@ -9089,7 +9588,7 @@
                                 <w:szCs w:val="24"/>
                                 <w:lang w:val="es-PY"/>
                               </w:rPr>
-                              <w:t>: 1</w:t>
+                              <w:t>: 3</w:t>
                             </w:r>
                             <w:r>
                               <w:rPr>
@@ -9099,25 +9598,6 @@
                               </w:rPr>
                               <w:t xml:space="preserve"> meses</w:t>
                             </w:r>
-                          </w:p>
-                          <w:p>
-                            <w:pPr>
-                              <w:spacing w:line="240" w:lineRule="auto"/>
-                              <w:jc w:val="both"/>
-                              <w:rPr>
-                                <w:rFonts w:ascii="Fira Sans OT Light" w:hAnsi="Fira Sans OT Light"/>
-                                <w:szCs w:val="24"/>
-                              </w:rPr>
-                            </w:pPr>
-                            <w:proofErr w:type="spellStart"/>
-                            <w:r>
-                              <w:rPr>
-                                <w:rFonts w:ascii="Fira Sans OT Light" w:hAnsi="Fira Sans OT Light"/>
-                                <w:szCs w:val="24"/>
-                              </w:rPr>
-                              <w:t>Youtube</w:t>
-                            </w:r>
-                            <w:proofErr w:type="spellEnd"/>
                           </w:p>
                           <w:p>
                             <w:pPr>
@@ -9178,7 +9658,7 @@
           </mc:Choice>
           <mc:Fallback>
             <w:pict>
-              <v:shape w14:anchorId="7FB89FA3" id="Cuadro de texto 28" o:spid="_x0000_s1051" type="#_x0000_t202" style="position:absolute;margin-left:239pt;margin-top:616.35pt;width:334.8pt;height:90.3pt;z-index:251875328;visibility:visible;mso-wrap-style:square;mso-height-percent:0;mso-wrap-distance-left:9pt;mso-wrap-distance-top:0;mso-wrap-distance-right:9pt;mso-wrap-distance-bottom:0;mso-position-horizontal:absolute;mso-position-horizontal-relative:text;mso-position-vertical:absolute;mso-position-vertical-relative:text;mso-height-percent:0;mso-height-relative:margin;v-text-anchor:top" o:gfxdata="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" filled="f" stroked="f" strokeweight=".5pt">
+              <v:shape w14:anchorId="7FB89FA3" id="Cuadro de texto 28" o:spid="_x0000_s1052" type="#_x0000_t202" style="position:absolute;margin-left:239pt;margin-top:616.35pt;width:334.8pt;height:90.3pt;z-index:251875328;visibility:visible;mso-wrap-style:square;mso-height-percent:0;mso-wrap-distance-left:9pt;mso-wrap-distance-top:0;mso-wrap-distance-right:9pt;mso-wrap-distance-bottom:0;mso-position-horizontal:absolute;mso-position-horizontal-relative:text;mso-position-vertical:absolute;mso-position-vertical-relative:text;mso-height-percent:0;mso-height-relative:margin;v-text-anchor:top" o:gfxdata="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" filled="f" stroked="f" strokeweight=".5pt">
                 <v:textbox>
                   <w:txbxContent>
                     <w:p>
@@ -9207,7 +9687,7 @@
                           <w:szCs w:val="24"/>
                           <w:lang w:val="es-PY"/>
                         </w:rPr>
-                        <w:t>: 1</w:t>
+                        <w:t>: 3</w:t>
                       </w:r>
                       <w:r>
                         <w:rPr>
@@ -9217,25 +9697,6 @@
                         </w:rPr>
                         <w:t xml:space="preserve"> meses</w:t>
                       </w:r>
-                    </w:p>
-                    <w:p>
-                      <w:pPr>
-                        <w:spacing w:line="240" w:lineRule="auto"/>
-                        <w:jc w:val="both"/>
-                        <w:rPr>
-                          <w:rFonts w:ascii="Fira Sans OT Light" w:hAnsi="Fira Sans OT Light"/>
-                          <w:szCs w:val="24"/>
-                        </w:rPr>
-                      </w:pPr>
-                      <w:proofErr w:type="spellStart"/>
-                      <w:r>
-                        <w:rPr>
-                          <w:rFonts w:ascii="Fira Sans OT Light" w:hAnsi="Fira Sans OT Light"/>
-                          <w:szCs w:val="24"/>
-                        </w:rPr>
-                        <w:t>Youtube</w:t>
-                      </w:r>
-                      <w:proofErr w:type="spellEnd"/>
                     </w:p>
                     <w:p>
                       <w:pPr>
@@ -9285,6 +9746,10 @@
         </mc:AlternateContent>
       </w:r>
       <w:r>
+        <w:rPr>
+          <w:noProof/>
+          <w:lang w:val="es-PY" w:eastAsia="es-PY"/>
+        </w:rPr>
         <mc:AlternateContent>
           <mc:Choice Requires="wps">
             <w:drawing>
@@ -9353,17 +9818,7 @@
                                 <w:szCs w:val="24"/>
                                 <w:lang w:val="es-ES"/>
                               </w:rPr>
-                              <w:t xml:space="preserve">LENGUAJE </w:t>
-                            </w:r>
-                            <w:r>
-                              <w:rPr>
-                                <w:rFonts w:ascii="Fira Sans OT" w:hAnsi="Fira Sans OT"/>
-                                <w:color w:val="E49855"/>
-                                <w:sz w:val="24"/>
-                                <w:szCs w:val="24"/>
-                                <w:lang w:val="es-ES"/>
-                              </w:rPr>
-                              <w:t>JAVASCRIPT</w:t>
+                              <w:t>LENGUAJE JAVASCRIPT</w:t>
                             </w:r>
                             <w:r>
                               <w:rPr>
@@ -9724,7 +10179,49 @@
                                 <w:szCs w:val="24"/>
                                 <w:lang w:val="es-PY"/>
                               </w:rPr>
-                              <w:t>Estoy Segundo Semestre en la Universidad, en la carrera de Ingeniería Informática.</w:t>
+                              <w:t xml:space="preserve">Estoy </w:t>
+                            </w:r>
+                            <w:r>
+                              <w:rPr>
+                                <w:rFonts w:ascii="Fira Sans OT Light" w:hAnsi="Fira Sans OT Light"/>
+                                <w:szCs w:val="24"/>
+                                <w:lang w:val="es-PY"/>
+                              </w:rPr>
+                              <w:t>Tercer</w:t>
+                            </w:r>
+                            <w:r>
+                              <w:rPr>
+                                <w:rFonts w:ascii="Fira Sans OT Light" w:hAnsi="Fira Sans OT Light"/>
+                                <w:szCs w:val="24"/>
+                                <w:lang w:val="es-PY"/>
+                              </w:rPr>
+                              <w:t xml:space="preserve"> Semestre en la Universidad</w:t>
+                            </w:r>
+                            <w:r>
+                              <w:rPr>
+                                <w:rFonts w:ascii="Fira Sans OT Light" w:hAnsi="Fira Sans OT Light"/>
+                                <w:szCs w:val="24"/>
+                                <w:lang w:val="es-PY"/>
+                              </w:rPr>
+                              <w:t xml:space="preserve"> Nacional de </w:t>
+                            </w:r>
+                            <w:proofErr w:type="spellStart"/>
+                            <w:r>
+                              <w:rPr>
+                                <w:rFonts w:ascii="Fira Sans OT Light" w:hAnsi="Fira Sans OT Light"/>
+                                <w:szCs w:val="24"/>
+                                <w:lang w:val="es-PY"/>
+                              </w:rPr>
+                              <w:t>Asuncion</w:t>
+                            </w:r>
+                            <w:proofErr w:type="spellEnd"/>
+                            <w:r>
+                              <w:rPr>
+                                <w:rFonts w:ascii="Fira Sans OT Light" w:hAnsi="Fira Sans OT Light"/>
+                                <w:szCs w:val="24"/>
+                                <w:lang w:val="es-PY"/>
+                              </w:rPr>
+                              <w:t>, en la carrera de Ingeniería Informática.</w:t>
                             </w:r>
                           </w:p>
                         </w:txbxContent>
@@ -9746,7 +10243,7 @@
           </mc:Choice>
           <mc:Fallback>
             <w:pict>
-              <v:shape w14:anchorId="2D292E66" id="Cuadro de texto 16" o:spid="_x0000_s1050" type="#_x0000_t202" style="position:absolute;margin-left:241.8pt;margin-top:108.4pt;width:334.8pt;height:65.2pt;z-index:251868160;visibility:visible;mso-wrap-style:square;mso-height-percent:0;mso-wrap-distance-left:9pt;mso-wrap-distance-top:0;mso-wrap-distance-right:9pt;mso-wrap-distance-bottom:0;mso-position-horizontal:absolute;mso-position-horizontal-relative:text;mso-position-vertical:absolute;mso-position-vertical-relative:text;mso-height-percent:0;mso-height-relative:margin;v-text-anchor:top" o:gfxdata="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" filled="f" stroked="f" strokeweight=".5pt">
+              <v:shape w14:anchorId="2D292E66" id="Cuadro de texto 16" o:spid="_x0000_s1054" type="#_x0000_t202" style="position:absolute;margin-left:241.8pt;margin-top:108.4pt;width:334.8pt;height:65.2pt;z-index:251868160;visibility:visible;mso-wrap-style:square;mso-height-percent:0;mso-wrap-distance-left:9pt;mso-wrap-distance-top:0;mso-wrap-distance-right:9pt;mso-wrap-distance-bottom:0;mso-position-horizontal:absolute;mso-position-horizontal-relative:text;mso-position-vertical:absolute;mso-position-vertical-relative:text;mso-height-percent:0;mso-height-relative:margin;v-text-anchor:top" o:gfxdata="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" filled="f" stroked="f" strokeweight=".5pt">
                 <v:textbox>
                   <w:txbxContent>
                     <w:p>
@@ -9783,16 +10280,7 @@
                           <w:szCs w:val="28"/>
                           <w:lang w:val="es-PY"/>
                         </w:rPr>
-                        <w:t xml:space="preserve"> </w:t>
-                      </w:r>
-                      <w:r>
-                        <w:rPr>
-                          <w:rFonts w:ascii="Fira Sans OT Light" w:hAnsi="Fira Sans OT Light"/>
-                          <w:sz w:val="24"/>
-                          <w:szCs w:val="28"/>
-                          <w:lang w:val="es-PY"/>
-                        </w:rPr>
-                        <w:t>de Asunción</w:t>
+                        <w:t xml:space="preserve"> de Asunción</w:t>
                       </w:r>
                       <w:r>
                         <w:rPr>
@@ -9843,7 +10331,49 @@
                           <w:szCs w:val="24"/>
                           <w:lang w:val="es-PY"/>
                         </w:rPr>
-                        <w:t>Estoy Segundo Semestre en la Universidad, en la carrera de Ingeniería Informática.</w:t>
+                        <w:t xml:space="preserve">Estoy </w:t>
+                      </w:r>
+                      <w:r>
+                        <w:rPr>
+                          <w:rFonts w:ascii="Fira Sans OT Light" w:hAnsi="Fira Sans OT Light"/>
+                          <w:szCs w:val="24"/>
+                          <w:lang w:val="es-PY"/>
+                        </w:rPr>
+                        <w:t>Tercer</w:t>
+                      </w:r>
+                      <w:r>
+                        <w:rPr>
+                          <w:rFonts w:ascii="Fira Sans OT Light" w:hAnsi="Fira Sans OT Light"/>
+                          <w:szCs w:val="24"/>
+                          <w:lang w:val="es-PY"/>
+                        </w:rPr>
+                        <w:t xml:space="preserve"> Semestre en la Universidad</w:t>
+                      </w:r>
+                      <w:r>
+                        <w:rPr>
+                          <w:rFonts w:ascii="Fira Sans OT Light" w:hAnsi="Fira Sans OT Light"/>
+                          <w:szCs w:val="24"/>
+                          <w:lang w:val="es-PY"/>
+                        </w:rPr>
+                        <w:t xml:space="preserve"> Nacional de </w:t>
+                      </w:r>
+                      <w:proofErr w:type="spellStart"/>
+                      <w:r>
+                        <w:rPr>
+                          <w:rFonts w:ascii="Fira Sans OT Light" w:hAnsi="Fira Sans OT Light"/>
+                          <w:szCs w:val="24"/>
+                          <w:lang w:val="es-PY"/>
+                        </w:rPr>
+                        <w:t>Asuncion</w:t>
+                      </w:r>
+                      <w:proofErr w:type="spellEnd"/>
+                      <w:r>
+                        <w:rPr>
+                          <w:rFonts w:ascii="Fira Sans OT Light" w:hAnsi="Fira Sans OT Light"/>
+                          <w:szCs w:val="24"/>
+                          <w:lang w:val="es-PY"/>
+                        </w:rPr>
+                        <w:t>, en la carrera de Ingeniería Informática.</w:t>
                       </w:r>
                     </w:p>
                   </w:txbxContent>
@@ -9862,133 +10392,7 @@
         <mc:AlternateContent>
           <mc:Choice Requires="wps">
             <w:drawing>
-              <wp:anchor distT="0" distB="0" distL="114300" distR="114300" simplePos="0" relativeHeight="251872256" behindDoc="0" locked="0" layoutInCell="1" allowOverlap="1" wp14:anchorId="14480358" wp14:editId="33DDD729">
-                <wp:simplePos x="0" y="0"/>
-                <wp:positionH relativeFrom="column">
-                  <wp:posOffset>6435090</wp:posOffset>
-                </wp:positionH>
-                <wp:positionV relativeFrom="paragraph">
-                  <wp:posOffset>6072505</wp:posOffset>
-                </wp:positionV>
-                <wp:extent cx="1003300" cy="297180"/>
-                <wp:effectExtent l="0" t="0" r="0" b="7620"/>
-                <wp:wrapNone/>
-                <wp:docPr id="25" name="Cuadro de texto 25"/>
-                <wp:cNvGraphicFramePr/>
-                <a:graphic xmlns:a="http://schemas.openxmlformats.org/drawingml/2006/main">
-                  <a:graphicData uri="http://schemas.microsoft.com/office/word/2010/wordprocessingShape">
-                    <wps:wsp>
-                      <wps:cNvSpPr txBox="1"/>
-                      <wps:spPr>
-                        <a:xfrm>
-                          <a:off x="0" y="0"/>
-                          <a:ext cx="1003300" cy="297180"/>
-                        </a:xfrm>
-                        <a:prstGeom prst="rect">
-                          <a:avLst/>
-                        </a:prstGeom>
-                        <a:noFill/>
-                        <a:ln w="6350">
-                          <a:noFill/>
-                        </a:ln>
-                        <a:effectLst/>
-                      </wps:spPr>
-                      <wps:style>
-                        <a:lnRef idx="0">
-                          <a:schemeClr val="accent1"/>
-                        </a:lnRef>
-                        <a:fillRef idx="0">
-                          <a:schemeClr val="accent1"/>
-                        </a:fillRef>
-                        <a:effectRef idx="0">
-                          <a:schemeClr val="accent1"/>
-                        </a:effectRef>
-                        <a:fontRef idx="minor">
-                          <a:schemeClr val="dk1"/>
-                        </a:fontRef>
-                      </wps:style>
-                      <wps:txbx>
-                        <w:txbxContent>
-                          <w:p>
-                            <w:pPr>
-                              <w:jc w:val="right"/>
-                              <w:rPr>
-                                <w:rFonts w:ascii="Fira Sans OT" w:hAnsi="Fira Sans OT"/>
-                                <w:color w:val="87827B"/>
-                                <w:sz w:val="24"/>
-                                <w:szCs w:val="24"/>
-                                <w:lang w:val="es-ES"/>
-                              </w:rPr>
-                            </w:pPr>
-                            <w:r>
-                              <w:rPr>
-                                <w:rFonts w:ascii="Fira Sans OT" w:hAnsi="Fira Sans OT"/>
-                                <w:color w:val="87827B"/>
-                                <w:sz w:val="24"/>
-                                <w:szCs w:val="24"/>
-                                <w:lang w:val="es-ES"/>
-                              </w:rPr>
-                              <w:t>2022</w:t>
-                            </w:r>
-                          </w:p>
-                        </w:txbxContent>
-                      </wps:txbx>
-                      <wps:bodyPr rot="0" spcFirstLastPara="0" vertOverflow="overflow" horzOverflow="overflow" vert="horz" wrap="none" lIns="91440" tIns="45720" rIns="91440" bIns="45720" numCol="1" spcCol="0" rtlCol="0" fromWordArt="0" anchor="t" anchorCtr="0" forceAA="0" compatLnSpc="1">
-                        <a:prstTxWarp prst="textNoShape">
-                          <a:avLst/>
-                        </a:prstTxWarp>
-                        <a:noAutofit/>
-                      </wps:bodyPr>
-                    </wps:wsp>
-                  </a:graphicData>
-                </a:graphic>
-              </wp:anchor>
-            </w:drawing>
-          </mc:Choice>
-          <mc:Fallback>
-            <w:pict>
-              <v:shape w14:anchorId="14480358" id="Cuadro de texto 25" o:spid="_x0000_s1051" type="#_x0000_t202" style="position:absolute;margin-left:506.7pt;margin-top:478.15pt;width:79pt;height:23.4pt;z-index:251872256;visibility:visible;mso-wrap-style:none;mso-wrap-distance-left:9pt;mso-wrap-distance-top:0;mso-wrap-distance-right:9pt;mso-wrap-distance-bottom:0;mso-position-horizontal:absolute;mso-position-horizontal-relative:text;mso-position-vertical:absolute;mso-position-vertical-relative:text;v-text-anchor:top" o:gfxdata="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" filled="f" stroked="f" strokeweight=".5pt">
-                <v:textbox>
-                  <w:txbxContent>
-                    <w:p>
-                      <w:pPr>
-                        <w:jc w:val="right"/>
-                        <w:rPr>
-                          <w:rFonts w:ascii="Fira Sans OT" w:hAnsi="Fira Sans OT"/>
-                          <w:color w:val="87827B"/>
-                          <w:sz w:val="24"/>
-                          <w:szCs w:val="24"/>
-                          <w:lang w:val="es-ES"/>
-                        </w:rPr>
-                      </w:pPr>
-                      <w:r>
-                        <w:rPr>
-                          <w:rFonts w:ascii="Fira Sans OT" w:hAnsi="Fira Sans OT"/>
-                          <w:color w:val="87827B"/>
-                          <w:sz w:val="24"/>
-                          <w:szCs w:val="24"/>
-                          <w:lang w:val="es-ES"/>
-                        </w:rPr>
-                        <w:t>2022</w:t>
-                      </w:r>
-                    </w:p>
-                  </w:txbxContent>
-                </v:textbox>
-              </v:shape>
-            </w:pict>
-          </mc:Fallback>
-        </mc:AlternateContent>
-      </w:r>
-      <w:r>
-        <w:rPr>
-          <w:noProof/>
-          <w:color w:val="87827B"/>
-          <w:lang w:val="es-PY" w:eastAsia="es-PY"/>
-        </w:rPr>
-        <mc:AlternateContent>
-          <mc:Choice Requires="wps">
-            <w:drawing>
-              <wp:anchor distT="0" distB="0" distL="114300" distR="114300" simplePos="0" relativeHeight="251630080" behindDoc="0" locked="0" layoutInCell="1" allowOverlap="1" wp14:anchorId="5DD72401" wp14:editId="73F5B2EB">
+              <wp:anchor distT="0" distB="0" distL="114300" distR="114300" simplePos="0" relativeHeight="251630080" behindDoc="0" locked="0" layoutInCell="1" allowOverlap="1" wp14:anchorId="5DD72401" wp14:editId="1628069C">
                 <wp:simplePos x="0" y="0"/>
                 <wp:positionH relativeFrom="column">
                   <wp:posOffset>3505200</wp:posOffset>
@@ -10070,7 +10474,7 @@
           </mc:Choice>
           <mc:Fallback>
             <w:pict>
-              <v:shape w14:anchorId="5DD72401" id="Cuadro de texto 18" o:spid="_x0000_s1052" type="#_x0000_t202" style="position:absolute;margin-left:276pt;margin-top:186.65pt;width:196.15pt;height:23.4pt;z-index:251630080;visibility:visible;mso-wrap-style:none;mso-wrap-distance-left:9pt;mso-wrap-distance-top:0;mso-wrap-distance-right:9pt;mso-wrap-distance-bottom:0;mso-position-horizontal:absolute;mso-position-horizontal-relative:text;mso-position-vertical:absolute;mso-position-vertical-relative:text;v-text-anchor:top" o:gfxdata="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" filled="f" stroked="f" strokeweight=".5pt">
+              <v:shape w14:anchorId="5DD72401" id="Cuadro de texto 18" o:spid="_x0000_s1055" type="#_x0000_t202" style="position:absolute;margin-left:276pt;margin-top:186.65pt;width:196.15pt;height:23.4pt;z-index:251630080;visibility:visible;mso-wrap-style:none;mso-wrap-distance-left:9pt;mso-wrap-distance-top:0;mso-wrap-distance-right:9pt;mso-wrap-distance-bottom:0;mso-position-horizontal:absolute;mso-position-horizontal-relative:text;mso-position-vertical:absolute;mso-position-vertical-relative:text;v-text-anchor:top" o:gfxdata="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" filled="f" stroked="f" strokeweight=".5pt">
                 <v:textbox>
                   <w:txbxContent>
                     <w:p>
@@ -10175,8 +10579,6 @@
                               </w:rPr>
                               <w:t>SNPP</w:t>
                             </w:r>
-                            <w:bookmarkStart w:id="0" w:name="_GoBack"/>
-                            <w:bookmarkEnd w:id="0"/>
                           </w:p>
                         </w:txbxContent>
                       </wps:txbx>
@@ -11029,27 +11431,7 @@
                                 <w:szCs w:val="24"/>
                                 <w:lang w:val="es-ES"/>
                               </w:rPr>
-                              <w:t>(</w:t>
-                            </w:r>
-                            <w:r>
-                              <w:rPr>
-                                <w:rFonts w:ascii="Fira Sans OT" w:hAnsi="Fira Sans OT"/>
-                                <w:color w:val="E49855"/>
-                                <w:sz w:val="24"/>
-                                <w:szCs w:val="24"/>
-                                <w:lang w:val="es-ES"/>
-                              </w:rPr>
-                              <w:t>Medio</w:t>
-                            </w:r>
-                            <w:r>
-                              <w:rPr>
-                                <w:rFonts w:ascii="Fira Sans OT" w:hAnsi="Fira Sans OT"/>
-                                <w:color w:val="E49855"/>
-                                <w:sz w:val="24"/>
-                                <w:szCs w:val="24"/>
-                                <w:lang w:val="es-ES"/>
-                              </w:rPr>
-                              <w:t>)</w:t>
+                              <w:t>(Medio)</w:t>
                             </w:r>
                           </w:p>
                         </w:txbxContent>
@@ -11488,7 +11870,7 @@
                                 <w:szCs w:val="24"/>
                                 <w:lang w:val="en-US"/>
                               </w:rPr>
-                              <w:t>: 3</w:t>
+                              <w:t>: 6</w:t>
                             </w:r>
                             <w:r>
                               <w:rPr>
@@ -11518,15 +11900,6 @@
                                 <w:szCs w:val="24"/>
                               </w:rPr>
                             </w:pPr>
-                            <w:proofErr w:type="spellStart"/>
-                            <w:r>
-                              <w:rPr>
-                                <w:rFonts w:ascii="Fira Sans OT Light" w:hAnsi="Fira Sans OT Light"/>
-                                <w:szCs w:val="24"/>
-                              </w:rPr>
-                              <w:t>Youtube</w:t>
-                            </w:r>
-                            <w:proofErr w:type="spellEnd"/>
                           </w:p>
                         </w:txbxContent>
                       </wps:txbx>
@@ -11547,7 +11920,7 @@
           </mc:Choice>
           <mc:Fallback>
             <w:pict>
-              <v:shape w14:anchorId="4DC122DB" id="Cuadro de texto 57" o:spid="_x0000_s1059" type="#_x0000_t202" style="position:absolute;margin-left:239.25pt;margin-top:313.5pt;width:334.8pt;height:42pt;z-index:251666944;visibility:visible;mso-wrap-style:square;mso-height-percent:0;mso-wrap-distance-left:9pt;mso-wrap-distance-top:0;mso-wrap-distance-right:9pt;mso-wrap-distance-bottom:0;mso-position-horizontal:absolute;mso-position-horizontal-relative:text;mso-position-vertical:absolute;mso-position-vertical-relative:text;mso-height-percent:0;mso-height-relative:margin;v-text-anchor:top" o:gfxdata="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" filled="f" stroked="f" strokeweight=".5pt">
+              <v:shape w14:anchorId="4DC122DB" id="Cuadro de texto 57" o:spid="_x0000_s1062" type="#_x0000_t202" style="position:absolute;margin-left:239.25pt;margin-top:313.5pt;width:334.8pt;height:42pt;z-index:251666944;visibility:visible;mso-wrap-style:square;mso-height-percent:0;mso-wrap-distance-left:9pt;mso-wrap-distance-top:0;mso-wrap-distance-right:9pt;mso-wrap-distance-bottom:0;mso-position-horizontal:absolute;mso-position-horizontal-relative:text;mso-position-vertical:absolute;mso-position-vertical-relative:text;mso-height-percent:0;mso-height-relative:margin;v-text-anchor:top" o:gfxdata="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" filled="f" stroked="f" strokeweight=".5pt">
                 <v:textbox>
                   <w:txbxContent>
                     <w:p>
@@ -11576,7 +11949,7 @@
                           <w:szCs w:val="24"/>
                           <w:lang w:val="en-US"/>
                         </w:rPr>
-                        <w:t>: 3</w:t>
+                        <w:t>: 6</w:t>
                       </w:r>
                       <w:r>
                         <w:rPr>
@@ -11606,15 +11979,6 @@
                           <w:szCs w:val="24"/>
                         </w:rPr>
                       </w:pPr>
-                      <w:proofErr w:type="spellStart"/>
-                      <w:r>
-                        <w:rPr>
-                          <w:rFonts w:ascii="Fira Sans OT Light" w:hAnsi="Fira Sans OT Light"/>
-                          <w:szCs w:val="24"/>
-                        </w:rPr>
-                        <w:t>Youtube</w:t>
-                      </w:r>
-                      <w:proofErr w:type="spellEnd"/>
                     </w:p>
                   </w:txbxContent>
                 </v:textbox>
@@ -12075,7 +12439,15 @@
                                 <w:szCs w:val="24"/>
                                 <w:lang w:val="en-US"/>
                               </w:rPr>
-                              <w:t xml:space="preserve">: 1 </w:t>
+                              <w:t>: 6</w:t>
+                            </w:r>
+                            <w:r>
+                              <w:rPr>
+                                <w:rFonts w:ascii="Fira Sans OT Light" w:hAnsi="Fira Sans OT Light"/>
+                                <w:szCs w:val="24"/>
+                                <w:lang w:val="en-US"/>
+                              </w:rPr>
+                              <w:t xml:space="preserve"> </w:t>
                             </w:r>
                             <w:proofErr w:type="spellStart"/>
                             <w:r>
@@ -12085,25 +12457,6 @@
                                 <w:lang w:val="en-US"/>
                               </w:rPr>
                               <w:t>meses</w:t>
-                            </w:r>
-                            <w:proofErr w:type="spellEnd"/>
-                          </w:p>
-                          <w:p>
-                            <w:pPr>
-                              <w:spacing w:line="240" w:lineRule="auto"/>
-                              <w:jc w:val="both"/>
-                              <w:rPr>
-                                <w:rFonts w:ascii="Fira Sans OT Light" w:hAnsi="Fira Sans OT Light"/>
-                                <w:szCs w:val="24"/>
-                              </w:rPr>
-                            </w:pPr>
-                            <w:proofErr w:type="spellStart"/>
-                            <w:r>
-                              <w:rPr>
-                                <w:rFonts w:ascii="Fira Sans OT Light" w:hAnsi="Fira Sans OT Light"/>
-                                <w:szCs w:val="24"/>
-                              </w:rPr>
-                              <w:t>Youtube</w:t>
                             </w:r>
                             <w:proofErr w:type="spellEnd"/>
                           </w:p>
@@ -12136,7 +12489,7 @@
           </mc:Choice>
           <mc:Fallback>
             <w:pict>
-              <v:shape w14:anchorId="5D389386" id="Cuadro de texto 62" o:spid="_x0000_s1062" type="#_x0000_t202" style="position:absolute;margin-left:239.25pt;margin-top:373.5pt;width:334.8pt;height:45pt;z-index:251677184;visibility:visible;mso-wrap-style:square;mso-height-percent:0;mso-wrap-distance-left:9pt;mso-wrap-distance-top:0;mso-wrap-distance-right:9pt;mso-wrap-distance-bottom:0;mso-position-horizontal:absolute;mso-position-horizontal-relative:text;mso-position-vertical:absolute;mso-position-vertical-relative:text;mso-height-percent:0;mso-height-relative:margin;v-text-anchor:top" o:gfxdata="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" filled="f" stroked="f" strokeweight=".5pt">
+              <v:shape w14:anchorId="5D389386" id="Cuadro de texto 62" o:spid="_x0000_s1065" type="#_x0000_t202" style="position:absolute;margin-left:239.25pt;margin-top:373.5pt;width:334.8pt;height:45pt;z-index:251677184;visibility:visible;mso-wrap-style:square;mso-height-percent:0;mso-wrap-distance-left:9pt;mso-wrap-distance-top:0;mso-wrap-distance-right:9pt;mso-wrap-distance-bottom:0;mso-position-horizontal:absolute;mso-position-horizontal-relative:text;mso-position-vertical:absolute;mso-position-vertical-relative:text;mso-height-percent:0;mso-height-relative:margin;v-text-anchor:top" o:gfxdata="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" filled="f" stroked="f" strokeweight=".5pt">
                 <v:textbox>
                   <w:txbxContent>
                     <w:p>
@@ -12165,7 +12518,15 @@
                           <w:szCs w:val="24"/>
                           <w:lang w:val="en-US"/>
                         </w:rPr>
-                        <w:t xml:space="preserve">: 1 </w:t>
+                        <w:t>: 6</w:t>
+                      </w:r>
+                      <w:r>
+                        <w:rPr>
+                          <w:rFonts w:ascii="Fira Sans OT Light" w:hAnsi="Fira Sans OT Light"/>
+                          <w:szCs w:val="24"/>
+                          <w:lang w:val="en-US"/>
+                        </w:rPr>
+                        <w:t xml:space="preserve"> </w:t>
                       </w:r>
                       <w:proofErr w:type="spellStart"/>
                       <w:r>
@@ -12175,25 +12536,6 @@
                           <w:lang w:val="en-US"/>
                         </w:rPr>
                         <w:t>meses</w:t>
-                      </w:r>
-                      <w:proofErr w:type="spellEnd"/>
-                    </w:p>
-                    <w:p>
-                      <w:pPr>
-                        <w:spacing w:line="240" w:lineRule="auto"/>
-                        <w:jc w:val="both"/>
-                        <w:rPr>
-                          <w:rFonts w:ascii="Fira Sans OT Light" w:hAnsi="Fira Sans OT Light"/>
-                          <w:szCs w:val="24"/>
-                        </w:rPr>
-                      </w:pPr>
-                      <w:proofErr w:type="spellStart"/>
-                      <w:r>
-                        <w:rPr>
-                          <w:rFonts w:ascii="Fira Sans OT Light" w:hAnsi="Fira Sans OT Light"/>
-                          <w:szCs w:val="24"/>
-                        </w:rPr>
-                        <w:t>Youtube</w:t>
                       </w:r>
                       <w:proofErr w:type="spellEnd"/>
                     </w:p>
@@ -12573,7 +12915,7 @@
                                 <w:szCs w:val="24"/>
                                 <w:lang w:val="es-ES"/>
                               </w:rPr>
-                              <w:t>2020</w:t>
+                              <w:t>2022</w:t>
                             </w:r>
                           </w:p>
                         </w:txbxContent>
@@ -12592,7 +12934,7 @@
           </mc:Choice>
           <mc:Fallback>
             <w:pict>
-              <v:shape w14:anchorId="4B6DF995" id="Cuadro de texto 12" o:spid="_x0000_s1064" type="#_x0000_t202" style="position:absolute;margin-left:507pt;margin-top:415.5pt;width:79pt;height:23.4pt;z-index:251851776;visibility:visible;mso-wrap-style:none;mso-wrap-distance-left:9pt;mso-wrap-distance-top:0;mso-wrap-distance-right:9pt;mso-wrap-distance-bottom:0;mso-position-horizontal:absolute;mso-position-horizontal-relative:text;mso-position-vertical:absolute;mso-position-vertical-relative:text;v-text-anchor:top" o:gfxdata="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" filled="f" stroked="f" strokeweight=".5pt">
+              <v:shape w14:anchorId="4B6DF995" id="Cuadro de texto 12" o:spid="_x0000_s1067" type="#_x0000_t202" style="position:absolute;margin-left:507pt;margin-top:415.5pt;width:79pt;height:23.4pt;z-index:251851776;visibility:visible;mso-wrap-style:none;mso-wrap-distance-left:9pt;mso-wrap-distance-top:0;mso-wrap-distance-right:9pt;mso-wrap-distance-bottom:0;mso-position-horizontal:absolute;mso-position-horizontal-relative:text;mso-position-vertical:absolute;mso-position-vertical-relative:text;v-text-anchor:top" o:gfxdata="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" filled="f" stroked="f" strokeweight=".5pt">
                 <v:textbox>
                   <w:txbxContent>
                     <w:p>
@@ -12614,7 +12956,7 @@
                           <w:szCs w:val="24"/>
                           <w:lang w:val="es-ES"/>
                         </w:rPr>
-                        <w:t>2020</w:t>
+                        <w:t>2022</w:t>
                       </w:r>
                     </w:p>
                   </w:txbxContent>
@@ -12633,7 +12975,7 @@
         <mc:AlternateContent>
           <mc:Choice Requires="wps">
             <w:drawing>
-              <wp:anchor distT="0" distB="0" distL="114300" distR="114300" simplePos="0" relativeHeight="251671040" behindDoc="0" locked="0" layoutInCell="1" allowOverlap="1" wp14:anchorId="582DC35E" wp14:editId="185993E1">
+              <wp:anchor distT="0" distB="0" distL="114300" distR="114300" simplePos="0" relativeHeight="251671040" behindDoc="0" locked="0" layoutInCell="1" allowOverlap="1" wp14:anchorId="582DC35E" wp14:editId="201098E0">
                 <wp:simplePos x="0" y="0"/>
                 <wp:positionH relativeFrom="column">
                   <wp:posOffset>3126105</wp:posOffset>
@@ -12695,410 +13037,9 @@
           </mc:Choice>
           <mc:Fallback>
             <w:pict>
-              <v:oval w14:anchorId="6CA4ACE1" id="Elipse 59" o:spid="_x0000_s1026" style="position:absolute;margin-left:246.15pt;margin-top:262pt;width:28.6pt;height:28.6pt;z-index:251671040;visibility:visible;mso-wrap-style:square;mso-wrap-distance-left:9pt;mso-wrap-distance-top:0;mso-wrap-distance-right:9pt;mso-wrap-distance-bottom:0;mso-position-horizontal:absolute;mso-position-horizontal-relative:text;mso-position-vertical:absolute;mso-position-vertical-relative:text;v-text-anchor:middle" o:gfxdata="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" fillcolor="#e49855" stroked="f" strokeweight="1pt">
+              <v:oval w14:anchorId="2FAC2523" id="Elipse 59" o:spid="_x0000_s1026" style="position:absolute;margin-left:246.15pt;margin-top:262pt;width:28.6pt;height:28.6pt;z-index:251671040;visibility:visible;mso-wrap-style:square;mso-wrap-distance-left:9pt;mso-wrap-distance-top:0;mso-wrap-distance-right:9pt;mso-wrap-distance-bottom:0;mso-position-horizontal:absolute;mso-position-horizontal-relative:text;mso-position-vertical:absolute;mso-position-vertical-relative:text;v-text-anchor:middle" o:gfxdata="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" fillcolor="#e49855" stroked="f" strokeweight="1pt">
                 <v:stroke joinstyle="miter"/>
               </v:oval>
-            </w:pict>
-          </mc:Fallback>
-        </mc:AlternateContent>
-      </w:r>
-      <w:r>
-        <w:rPr>
-          <w:noProof/>
-          <w:color w:val="87827B"/>
-          <w:lang w:val="es-PY" w:eastAsia="es-PY"/>
-        </w:rPr>
-        <mc:AlternateContent>
-          <mc:Choice Requires="wps">
-            <w:drawing>
-              <wp:anchor distT="0" distB="0" distL="114300" distR="114300" simplePos="0" relativeHeight="251849728" behindDoc="0" locked="0" layoutInCell="1" allowOverlap="1" wp14:anchorId="336EC3DD" wp14:editId="0ED86DE4">
-                <wp:simplePos x="0" y="0"/>
-                <wp:positionH relativeFrom="column">
-                  <wp:posOffset>3044825</wp:posOffset>
-                </wp:positionH>
-                <wp:positionV relativeFrom="paragraph">
-                  <wp:posOffset>5560959</wp:posOffset>
-                </wp:positionV>
-                <wp:extent cx="4251960" cy="1146810"/>
-                <wp:effectExtent l="0" t="0" r="0" b="0"/>
-                <wp:wrapNone/>
-                <wp:docPr id="4" name="Cuadro de texto 4"/>
-                <wp:cNvGraphicFramePr/>
-                <a:graphic xmlns:a="http://schemas.openxmlformats.org/drawingml/2006/main">
-                  <a:graphicData uri="http://schemas.microsoft.com/office/word/2010/wordprocessingShape">
-                    <wps:wsp>
-                      <wps:cNvSpPr txBox="1"/>
-                      <wps:spPr>
-                        <a:xfrm>
-                          <a:off x="0" y="0"/>
-                          <a:ext cx="4251960" cy="1146810"/>
-                        </a:xfrm>
-                        <a:prstGeom prst="rect">
-                          <a:avLst/>
-                        </a:prstGeom>
-                        <a:noFill/>
-                        <a:ln w="6350">
-                          <a:noFill/>
-                        </a:ln>
-                        <a:effectLst/>
-                      </wps:spPr>
-                      <wps:style>
-                        <a:lnRef idx="0">
-                          <a:schemeClr val="accent1"/>
-                        </a:lnRef>
-                        <a:fillRef idx="0">
-                          <a:schemeClr val="accent1"/>
-                        </a:fillRef>
-                        <a:effectRef idx="0">
-                          <a:schemeClr val="accent1"/>
-                        </a:effectRef>
-                        <a:fontRef idx="minor">
-                          <a:schemeClr val="dk1"/>
-                        </a:fontRef>
-                      </wps:style>
-                      <wps:txbx>
-                        <w:txbxContent>
-                          <w:p>
-                            <w:pPr>
-                              <w:spacing w:line="240" w:lineRule="auto"/>
-                              <w:jc w:val="both"/>
-                              <w:rPr>
-                                <w:rFonts w:ascii="Fira Sans OT Light" w:hAnsi="Fira Sans OT Light"/>
-                                <w:szCs w:val="24"/>
-                                <w:lang w:val="es-PY"/>
-                              </w:rPr>
-                            </w:pPr>
-                            <w:proofErr w:type="spellStart"/>
-                            <w:r>
-                              <w:rPr>
-                                <w:rFonts w:ascii="Fira Sans OT Light" w:hAnsi="Fira Sans OT Light"/>
-                                <w:szCs w:val="24"/>
-                                <w:lang w:val="es-PY"/>
-                              </w:rPr>
-                              <w:t>Duracion</w:t>
-                            </w:r>
-                            <w:proofErr w:type="spellEnd"/>
-                            <w:r>
-                              <w:rPr>
-                                <w:rFonts w:ascii="Fira Sans OT Light" w:hAnsi="Fira Sans OT Light"/>
-                                <w:szCs w:val="24"/>
-                                <w:lang w:val="es-PY"/>
-                              </w:rPr>
-                              <w:t>: 3</w:t>
-                            </w:r>
-                            <w:r>
-                              <w:rPr>
-                                <w:rFonts w:ascii="Fira Sans OT Light" w:hAnsi="Fira Sans OT Light"/>
-                                <w:szCs w:val="24"/>
-                                <w:lang w:val="es-PY"/>
-                              </w:rPr>
-                              <w:t xml:space="preserve"> meses</w:t>
-                            </w:r>
-                          </w:p>
-                          <w:p>
-                            <w:pPr>
-                              <w:spacing w:line="240" w:lineRule="auto"/>
-                              <w:jc w:val="both"/>
-                              <w:rPr>
-                                <w:rFonts w:ascii="Fira Sans OT Light" w:hAnsi="Fira Sans OT Light"/>
-                                <w:szCs w:val="24"/>
-                              </w:rPr>
-                            </w:pPr>
-                            <w:proofErr w:type="spellStart"/>
-                            <w:r>
-                              <w:rPr>
-                                <w:rFonts w:ascii="Fira Sans OT Light" w:hAnsi="Fira Sans OT Light"/>
-                                <w:szCs w:val="24"/>
-                              </w:rPr>
-                              <w:t>Youtube</w:t>
-                            </w:r>
-                            <w:proofErr w:type="spellEnd"/>
-                          </w:p>
-                          <w:p>
-                            <w:pPr>
-                              <w:spacing w:line="240" w:lineRule="auto"/>
-                              <w:jc w:val="both"/>
-                              <w:rPr>
-                                <w:rFonts w:ascii="Fira Sans OT Light" w:hAnsi="Fira Sans OT Light"/>
-                                <w:szCs w:val="24"/>
-                              </w:rPr>
-                            </w:pPr>
-                            <w:r>
-                              <w:rPr>
-                                <w:rFonts w:ascii="Fira Sans OT Light" w:hAnsi="Fira Sans OT Light"/>
-                                <w:szCs w:val="24"/>
-                              </w:rPr>
-                              <w:t>Duración=6 meses</w:t>
-                            </w:r>
-                          </w:p>
-                          <w:p>
-                            <w:pPr>
-                              <w:spacing w:line="240" w:lineRule="auto"/>
-                              <w:jc w:val="both"/>
-                              <w:rPr>
-                                <w:rFonts w:ascii="Fira Sans OT Light" w:hAnsi="Fira Sans OT Light"/>
-                                <w:szCs w:val="24"/>
-                              </w:rPr>
-                            </w:pPr>
-                            <w:r>
-                              <w:rPr>
-                                <w:rFonts w:ascii="Fira Sans OT Light" w:hAnsi="Fira Sans OT Light"/>
-                                <w:szCs w:val="24"/>
-                              </w:rPr>
-                              <w:t>Universidad</w:t>
-                            </w:r>
-                            <w:r>
-                              <w:rPr>
-                                <w:rFonts w:ascii="Fira Sans OT Light" w:hAnsi="Fira Sans OT Light"/>
-                                <w:szCs w:val="24"/>
-                              </w:rPr>
-                              <w:t xml:space="preserve"> </w:t>
-                            </w:r>
-                            <w:r>
-                              <w:rPr>
-                                <w:rFonts w:ascii="Fira Sans OT Light" w:hAnsi="Fira Sans OT Light"/>
-                                <w:szCs w:val="24"/>
-                              </w:rPr>
-                              <w:t>-</w:t>
-                            </w:r>
-                            <w:r>
-                              <w:rPr>
-                                <w:rFonts w:ascii="Fira Sans OT Light" w:hAnsi="Fira Sans OT Light"/>
-                                <w:szCs w:val="24"/>
-                              </w:rPr>
-                              <w:t xml:space="preserve"> </w:t>
-                            </w:r>
-                            <w:r>
-                              <w:rPr>
-                                <w:rFonts w:ascii="Fira Sans OT Light" w:hAnsi="Fira Sans OT Light"/>
-                                <w:szCs w:val="24"/>
-                              </w:rPr>
-                              <w:t>Primer Semestre</w:t>
-                            </w:r>
-                          </w:p>
-                          <w:p>
-                            <w:pPr>
-                              <w:spacing w:line="240" w:lineRule="auto"/>
-                              <w:jc w:val="both"/>
-                              <w:rPr>
-                                <w:rFonts w:ascii="Fira Sans OT Light" w:hAnsi="Fira Sans OT Light"/>
-                                <w:szCs w:val="24"/>
-                              </w:rPr>
-                            </w:pPr>
-                          </w:p>
-                          <w:p>
-                            <w:pPr>
-                              <w:spacing w:line="240" w:lineRule="auto"/>
-                              <w:jc w:val="both"/>
-                              <w:rPr>
-                                <w:rFonts w:ascii="Fira Sans OT Light" w:hAnsi="Fira Sans OT Light"/>
-                                <w:szCs w:val="24"/>
-                              </w:rPr>
-                            </w:pPr>
-                          </w:p>
-                          <w:p>
-                            <w:pPr>
-                              <w:spacing w:line="240" w:lineRule="auto"/>
-                              <w:jc w:val="both"/>
-                              <w:rPr>
-                                <w:rFonts w:ascii="Fira Sans OT Light" w:hAnsi="Fira Sans OT Light"/>
-                                <w:szCs w:val="24"/>
-                              </w:rPr>
-                            </w:pPr>
-                          </w:p>
-                          <w:p>
-                            <w:pPr>
-                              <w:spacing w:line="240" w:lineRule="auto"/>
-                              <w:jc w:val="both"/>
-                              <w:rPr>
-                                <w:rFonts w:ascii="Fira Sans OT Light" w:hAnsi="Fira Sans OT Light"/>
-                                <w:szCs w:val="24"/>
-                              </w:rPr>
-                            </w:pPr>
-                          </w:p>
-                        </w:txbxContent>
-                      </wps:txbx>
-                      <wps:bodyPr rot="0" spcFirstLastPara="0" vertOverflow="overflow" horzOverflow="overflow" vert="horz" wrap="square" lIns="91440" tIns="45720" rIns="91440" bIns="45720" numCol="1" spcCol="0" rtlCol="0" fromWordArt="0" anchor="t" anchorCtr="0" forceAA="0" compatLnSpc="1">
-                        <a:prstTxWarp prst="textNoShape">
-                          <a:avLst/>
-                        </a:prstTxWarp>
-                        <a:noAutofit/>
-                      </wps:bodyPr>
-                    </wps:wsp>
-                  </a:graphicData>
-                </a:graphic>
-                <wp14:sizeRelV relativeFrom="margin">
-                  <wp14:pctHeight>0</wp14:pctHeight>
-                </wp14:sizeRelV>
-              </wp:anchor>
-            </w:drawing>
-          </mc:Choice>
-          <mc:Fallback>
-            <w:pict>
-              <v:shape w14:anchorId="336EC3DD" id="Cuadro de texto 4" o:spid="_x0000_s1065" type="#_x0000_t202" style="position:absolute;margin-left:239.75pt;margin-top:437.85pt;width:334.8pt;height:90.3pt;z-index:251849728;visibility:visible;mso-wrap-style:square;mso-height-percent:0;mso-wrap-distance-left:9pt;mso-wrap-distance-top:0;mso-wrap-distance-right:9pt;mso-wrap-distance-bottom:0;mso-position-horizontal:absolute;mso-position-horizontal-relative:text;mso-position-vertical:absolute;mso-position-vertical-relative:text;mso-height-percent:0;mso-height-relative:margin;v-text-anchor:top" o:gfxdata="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" filled="f" stroked="f" strokeweight=".5pt">
-                <v:textbox>
-                  <w:txbxContent>
-                    <w:p>
-                      <w:pPr>
-                        <w:spacing w:line="240" w:lineRule="auto"/>
-                        <w:jc w:val="both"/>
-                        <w:rPr>
-                          <w:rFonts w:ascii="Fira Sans OT Light" w:hAnsi="Fira Sans OT Light"/>
-                          <w:szCs w:val="24"/>
-                          <w:lang w:val="es-PY"/>
-                        </w:rPr>
-                      </w:pPr>
-                      <w:proofErr w:type="spellStart"/>
-                      <w:r>
-                        <w:rPr>
-                          <w:rFonts w:ascii="Fira Sans OT Light" w:hAnsi="Fira Sans OT Light"/>
-                          <w:szCs w:val="24"/>
-                          <w:lang w:val="es-PY"/>
-                        </w:rPr>
-                        <w:t>Duracion</w:t>
-                      </w:r>
-                      <w:proofErr w:type="spellEnd"/>
-                      <w:r>
-                        <w:rPr>
-                          <w:rFonts w:ascii="Fira Sans OT Light" w:hAnsi="Fira Sans OT Light"/>
-                          <w:szCs w:val="24"/>
-                          <w:lang w:val="es-PY"/>
-                        </w:rPr>
-                        <w:t>: 3</w:t>
-                      </w:r>
-                      <w:r>
-                        <w:rPr>
-                          <w:rFonts w:ascii="Fira Sans OT Light" w:hAnsi="Fira Sans OT Light"/>
-                          <w:szCs w:val="24"/>
-                          <w:lang w:val="es-PY"/>
-                        </w:rPr>
-                        <w:t xml:space="preserve"> meses</w:t>
-                      </w:r>
-                    </w:p>
-                    <w:p>
-                      <w:pPr>
-                        <w:spacing w:line="240" w:lineRule="auto"/>
-                        <w:jc w:val="both"/>
-                        <w:rPr>
-                          <w:rFonts w:ascii="Fira Sans OT Light" w:hAnsi="Fira Sans OT Light"/>
-                          <w:szCs w:val="24"/>
-                        </w:rPr>
-                      </w:pPr>
-                      <w:proofErr w:type="spellStart"/>
-                      <w:r>
-                        <w:rPr>
-                          <w:rFonts w:ascii="Fira Sans OT Light" w:hAnsi="Fira Sans OT Light"/>
-                          <w:szCs w:val="24"/>
-                        </w:rPr>
-                        <w:t>Youtube</w:t>
-                      </w:r>
-                      <w:proofErr w:type="spellEnd"/>
-                    </w:p>
-                    <w:p>
-                      <w:pPr>
-                        <w:spacing w:line="240" w:lineRule="auto"/>
-                        <w:jc w:val="both"/>
-                        <w:rPr>
-                          <w:rFonts w:ascii="Fira Sans OT Light" w:hAnsi="Fira Sans OT Light"/>
-                          <w:szCs w:val="24"/>
-                        </w:rPr>
-                      </w:pPr>
-                      <w:r>
-                        <w:rPr>
-                          <w:rFonts w:ascii="Fira Sans OT Light" w:hAnsi="Fira Sans OT Light"/>
-                          <w:szCs w:val="24"/>
-                        </w:rPr>
-                        <w:t>Duración=6 meses</w:t>
-                      </w:r>
-                    </w:p>
-                    <w:p>
-                      <w:pPr>
-                        <w:spacing w:line="240" w:lineRule="auto"/>
-                        <w:jc w:val="both"/>
-                        <w:rPr>
-                          <w:rFonts w:ascii="Fira Sans OT Light" w:hAnsi="Fira Sans OT Light"/>
-                          <w:szCs w:val="24"/>
-                        </w:rPr>
-                      </w:pPr>
-                      <w:r>
-                        <w:rPr>
-                          <w:rFonts w:ascii="Fira Sans OT Light" w:hAnsi="Fira Sans OT Light"/>
-                          <w:szCs w:val="24"/>
-                        </w:rPr>
-                        <w:t>Universidad</w:t>
-                      </w:r>
-                      <w:r>
-                        <w:rPr>
-                          <w:rFonts w:ascii="Fira Sans OT Light" w:hAnsi="Fira Sans OT Light"/>
-                          <w:szCs w:val="24"/>
-                        </w:rPr>
-                        <w:t xml:space="preserve"> </w:t>
-                      </w:r>
-                      <w:r>
-                        <w:rPr>
-                          <w:rFonts w:ascii="Fira Sans OT Light" w:hAnsi="Fira Sans OT Light"/>
-                          <w:szCs w:val="24"/>
-                        </w:rPr>
-                        <w:t>-</w:t>
-                      </w:r>
-                      <w:r>
-                        <w:rPr>
-                          <w:rFonts w:ascii="Fira Sans OT Light" w:hAnsi="Fira Sans OT Light"/>
-                          <w:szCs w:val="24"/>
-                        </w:rPr>
-                        <w:t xml:space="preserve"> </w:t>
-                      </w:r>
-                      <w:r>
-                        <w:rPr>
-                          <w:rFonts w:ascii="Fira Sans OT Light" w:hAnsi="Fira Sans OT Light"/>
-                          <w:szCs w:val="24"/>
-                        </w:rPr>
-                        <w:t>Primer Semestre</w:t>
-                      </w:r>
-                    </w:p>
-                    <w:p>
-                      <w:pPr>
-                        <w:spacing w:line="240" w:lineRule="auto"/>
-                        <w:jc w:val="both"/>
-                        <w:rPr>
-                          <w:rFonts w:ascii="Fira Sans OT Light" w:hAnsi="Fira Sans OT Light"/>
-                          <w:szCs w:val="24"/>
-                        </w:rPr>
-                      </w:pPr>
-                    </w:p>
-                    <w:p>
-                      <w:pPr>
-                        <w:spacing w:line="240" w:lineRule="auto"/>
-                        <w:jc w:val="both"/>
-                        <w:rPr>
-                          <w:rFonts w:ascii="Fira Sans OT Light" w:hAnsi="Fira Sans OT Light"/>
-                          <w:szCs w:val="24"/>
-                        </w:rPr>
-                      </w:pPr>
-                    </w:p>
-                    <w:p>
-                      <w:pPr>
-                        <w:spacing w:line="240" w:lineRule="auto"/>
-                        <w:jc w:val="both"/>
-                        <w:rPr>
-                          <w:rFonts w:ascii="Fira Sans OT Light" w:hAnsi="Fira Sans OT Light"/>
-                          <w:szCs w:val="24"/>
-                        </w:rPr>
-                      </w:pPr>
-                    </w:p>
-                    <w:p>
-                      <w:pPr>
-                        <w:spacing w:line="240" w:lineRule="auto"/>
-                        <w:jc w:val="both"/>
-                        <w:rPr>
-                          <w:rFonts w:ascii="Fira Sans OT Light" w:hAnsi="Fira Sans OT Light"/>
-                          <w:szCs w:val="24"/>
-                        </w:rPr>
-                      </w:pPr>
-                    </w:p>
-                  </w:txbxContent>
-                </v:textbox>
-              </v:shape>
             </w:pict>
           </mc:Fallback>
         </mc:AlternateContent>
@@ -13184,7 +13125,15 @@
                                 <w:szCs w:val="24"/>
                                 <w:lang w:val="en-US"/>
                               </w:rPr>
-                              <w:t xml:space="preserve">: 3 </w:t>
+                              <w:t>: 6</w:t>
+                            </w:r>
+                            <w:r>
+                              <w:rPr>
+                                <w:rFonts w:ascii="Fira Sans OT Light" w:hAnsi="Fira Sans OT Light"/>
+                                <w:szCs w:val="24"/>
+                                <w:lang w:val="en-US"/>
+                              </w:rPr>
+                              <w:t xml:space="preserve"> </w:t>
                             </w:r>
                             <w:proofErr w:type="spellStart"/>
                             <w:r>
@@ -13194,25 +13143,6 @@
                                 <w:lang w:val="en-US"/>
                               </w:rPr>
                               <w:t>meses</w:t>
-                            </w:r>
-                            <w:proofErr w:type="spellEnd"/>
-                          </w:p>
-                          <w:p>
-                            <w:pPr>
-                              <w:spacing w:line="240" w:lineRule="auto"/>
-                              <w:jc w:val="both"/>
-                              <w:rPr>
-                                <w:rFonts w:ascii="Fira Sans OT Light" w:hAnsi="Fira Sans OT Light"/>
-                                <w:szCs w:val="24"/>
-                              </w:rPr>
-                            </w:pPr>
-                            <w:proofErr w:type="spellStart"/>
-                            <w:r>
-                              <w:rPr>
-                                <w:rFonts w:ascii="Fira Sans OT Light" w:hAnsi="Fira Sans OT Light"/>
-                                <w:szCs w:val="24"/>
-                              </w:rPr>
-                              <w:t>Youtube</w:t>
                             </w:r>
                             <w:proofErr w:type="spellEnd"/>
                           </w:p>
@@ -13245,7 +13175,7 @@
           </mc:Choice>
           <mc:Fallback>
             <w:pict>
-              <v:shape w14:anchorId="4ADF7484" id="Cuadro de texto 29" o:spid="_x0000_s1069" type="#_x0000_t202" style="position:absolute;margin-left:239.25pt;margin-top:546.2pt;width:334.8pt;height:45pt;z-index:251858944;visibility:visible;mso-wrap-style:square;mso-height-percent:0;mso-wrap-distance-left:9pt;mso-wrap-distance-top:0;mso-wrap-distance-right:9pt;mso-wrap-distance-bottom:0;mso-position-horizontal:absolute;mso-position-horizontal-relative:text;mso-position-vertical:absolute;mso-position-vertical-relative:text;mso-height-percent:0;mso-height-relative:margin;v-text-anchor:top" o:gfxdata="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" filled="f" stroked="f" strokeweight=".5pt">
+              <v:shape w14:anchorId="4ADF7484" id="Cuadro de texto 29" o:spid="_x0000_s1068" type="#_x0000_t202" style="position:absolute;margin-left:239.25pt;margin-top:546.2pt;width:334.8pt;height:45pt;z-index:251858944;visibility:visible;mso-wrap-style:square;mso-height-percent:0;mso-wrap-distance-left:9pt;mso-wrap-distance-top:0;mso-wrap-distance-right:9pt;mso-wrap-distance-bottom:0;mso-position-horizontal:absolute;mso-position-horizontal-relative:text;mso-position-vertical:absolute;mso-position-vertical-relative:text;mso-height-percent:0;mso-height-relative:margin;v-text-anchor:top" o:gfxdata="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" filled="f" stroked="f" strokeweight=".5pt">
                 <v:textbox>
                   <w:txbxContent>
                     <w:p>
@@ -13274,7 +13204,15 @@
                           <w:szCs w:val="24"/>
                           <w:lang w:val="en-US"/>
                         </w:rPr>
-                        <w:t xml:space="preserve">: 3 </w:t>
+                        <w:t>: 6</w:t>
+                      </w:r>
+                      <w:r>
+                        <w:rPr>
+                          <w:rFonts w:ascii="Fira Sans OT Light" w:hAnsi="Fira Sans OT Light"/>
+                          <w:szCs w:val="24"/>
+                          <w:lang w:val="en-US"/>
+                        </w:rPr>
+                        <w:t xml:space="preserve"> </w:t>
                       </w:r>
                       <w:proofErr w:type="spellStart"/>
                       <w:r>
@@ -13284,25 +13222,6 @@
                           <w:lang w:val="en-US"/>
                         </w:rPr>
                         <w:t>meses</w:t>
-                      </w:r>
-                      <w:proofErr w:type="spellEnd"/>
-                    </w:p>
-                    <w:p>
-                      <w:pPr>
-                        <w:spacing w:line="240" w:lineRule="auto"/>
-                        <w:jc w:val="both"/>
-                        <w:rPr>
-                          <w:rFonts w:ascii="Fira Sans OT Light" w:hAnsi="Fira Sans OT Light"/>
-                          <w:szCs w:val="24"/>
-                        </w:rPr>
-                      </w:pPr>
-                      <w:proofErr w:type="spellStart"/>
-                      <w:r>
-                        <w:rPr>
-                          <w:rFonts w:ascii="Fira Sans OT Light" w:hAnsi="Fira Sans OT Light"/>
-                          <w:szCs w:val="24"/>
-                        </w:rPr>
-                        <w:t>Youtube</w:t>
                       </w:r>
                       <w:proofErr w:type="spellEnd"/>
                     </w:p>

</xml_diff>